<commit_message>
Menambahkan data difile Ujian Tengah Semester
menambahkan isi dari pembahasan
</commit_message>
<xml_diff>
--- a/Ujian Tengah Semester.docx
+++ b/Ujian Tengah Semester.docx
@@ -10356,7 +10356,271 @@
           <w:szCs w:val="24"/>
           <w:lang w:val="en-GB"/>
         </w:rPr>
+        <w:t>Bahan-bahan</w:t>
+      </w:r>
+    </w:p>
+    <w:p>
+      <w:pPr>
+        <w:pStyle w:val="ListParagraph"/>
+        <w:spacing w:after="0" w:line="245" w:lineRule="auto"/>
+        <w:ind w:left="426"/>
+        <w:rPr>
+          <w:rFonts w:ascii="Times New Roman" w:hAnsi="Times New Roman" w:cs="Times New Roman"/>
+          <w:bCs/>
+          <w:noProof/>
+          <w:sz w:val="24"/>
+          <w:szCs w:val="24"/>
+          <w:lang w:val="en-GB"/>
+        </w:rPr>
+      </w:pPr>
+      <w:r>
+        <w:rPr>
+          <w:rFonts w:ascii="Times New Roman" w:hAnsi="Times New Roman" w:cs="Times New Roman"/>
+          <w:bCs/>
+          <w:noProof/>
+          <w:sz w:val="24"/>
+          <w:szCs w:val="24"/>
+          <w:lang w:val="en-GB"/>
+        </w:rPr>
+        <w:t>Bahan-bahan yang harus disiapkan adalah sebagai berikut :</w:t>
+      </w:r>
+    </w:p>
+    <w:p>
+      <w:pPr>
+        <w:pStyle w:val="ListParagraph"/>
+        <w:numPr>
+          <w:ilvl w:val="0"/>
+          <w:numId w:val="15"/>
+        </w:numPr>
+        <w:spacing w:after="0" w:line="245" w:lineRule="auto"/>
+        <w:rPr>
+          <w:rFonts w:ascii="Times New Roman" w:hAnsi="Times New Roman" w:cs="Times New Roman"/>
+          <w:bCs/>
+          <w:noProof/>
+          <w:sz w:val="24"/>
+          <w:szCs w:val="24"/>
+          <w:lang w:val="en-GB"/>
+        </w:rPr>
+      </w:pPr>
+      <w:r>
+        <w:rPr>
+          <w:rFonts w:ascii="Times New Roman" w:hAnsi="Times New Roman" w:cs="Times New Roman"/>
+          <w:bCs/>
+          <w:noProof/>
+          <w:sz w:val="24"/>
+          <w:szCs w:val="24"/>
+          <w:lang w:val="en-GB"/>
+        </w:rPr>
+        <w:t>Virtual Box</w:t>
+      </w:r>
+    </w:p>
+    <w:p>
+      <w:pPr>
+        <w:pStyle w:val="ListParagraph"/>
+        <w:numPr>
+          <w:ilvl w:val="0"/>
+          <w:numId w:val="15"/>
+        </w:numPr>
+        <w:spacing w:after="0" w:line="245" w:lineRule="auto"/>
+        <w:rPr>
+          <w:rFonts w:ascii="Times New Roman" w:hAnsi="Times New Roman" w:cs="Times New Roman"/>
+          <w:bCs/>
+          <w:noProof/>
+          <w:sz w:val="24"/>
+          <w:szCs w:val="24"/>
+          <w:lang w:val="en-GB"/>
+        </w:rPr>
+      </w:pPr>
+      <w:r>
+        <w:rPr>
+          <w:rFonts w:ascii="Times New Roman" w:hAnsi="Times New Roman" w:cs="Times New Roman"/>
+          <w:bCs/>
+          <w:noProof/>
+          <w:sz w:val="24"/>
+          <w:szCs w:val="24"/>
+          <w:lang w:val="en-GB"/>
+        </w:rPr>
+        <w:t>Mikrotik OS</w:t>
+      </w:r>
+      <w:r>
+        <w:rPr>
+          <w:rFonts w:ascii="Times New Roman" w:hAnsi="Times New Roman" w:cs="Times New Roman"/>
+          <w:bCs/>
+          <w:noProof/>
+          <w:sz w:val="24"/>
+          <w:szCs w:val="24"/>
+          <w:lang w:val="en-GB"/>
+        </w:rPr>
+        <w:t xml:space="preserve"> berbentuk</w:t>
+      </w:r>
+      <w:r>
+        <w:rPr>
+          <w:rFonts w:ascii="Times New Roman" w:hAnsi="Times New Roman" w:cs="Times New Roman"/>
+          <w:bCs/>
+          <w:noProof/>
+          <w:sz w:val="24"/>
+          <w:szCs w:val="24"/>
+          <w:lang w:val="en-GB"/>
+        </w:rPr>
+        <w:t xml:space="preserve"> ISO</w:t>
+      </w:r>
+    </w:p>
+    <w:p>
+      <w:pPr>
+        <w:pStyle w:val="ListParagraph"/>
+        <w:numPr>
+          <w:ilvl w:val="0"/>
+          <w:numId w:val="15"/>
+        </w:numPr>
+        <w:spacing w:after="0" w:line="245" w:lineRule="auto"/>
+        <w:rPr>
+          <w:rFonts w:ascii="Times New Roman" w:hAnsi="Times New Roman" w:cs="Times New Roman"/>
+          <w:bCs/>
+          <w:noProof/>
+          <w:sz w:val="24"/>
+          <w:szCs w:val="24"/>
+          <w:lang w:val="en-GB"/>
+        </w:rPr>
+      </w:pPr>
+      <w:r>
+        <w:rPr>
+          <w:rFonts w:ascii="Times New Roman" w:hAnsi="Times New Roman" w:cs="Times New Roman"/>
+          <w:bCs/>
+          <w:noProof/>
+          <w:sz w:val="24"/>
+          <w:szCs w:val="24"/>
+          <w:lang w:val="en-GB"/>
+        </w:rPr>
+        <w:t>Operating Sistem</w:t>
+      </w:r>
+      <w:r>
+        <w:rPr>
+          <w:rFonts w:ascii="Times New Roman" w:hAnsi="Times New Roman" w:cs="Times New Roman"/>
+          <w:bCs/>
+          <w:noProof/>
+          <w:sz w:val="24"/>
+          <w:szCs w:val="24"/>
+          <w:lang w:val="en-GB"/>
+        </w:rPr>
+        <w:t xml:space="preserve"> (OS)</w:t>
+      </w:r>
+      <w:r>
+        <w:rPr>
+          <w:rFonts w:ascii="Times New Roman" w:hAnsi="Times New Roman" w:cs="Times New Roman"/>
+          <w:bCs/>
+          <w:noProof/>
+          <w:sz w:val="24"/>
+          <w:szCs w:val="24"/>
+          <w:lang w:val="en-GB"/>
+        </w:rPr>
+        <w:t xml:space="preserve"> </w:t>
+      </w:r>
+      <w:r>
+        <w:rPr>
+          <w:rFonts w:ascii="Times New Roman" w:hAnsi="Times New Roman" w:cs="Times New Roman"/>
+          <w:bCs/>
+          <w:noProof/>
+          <w:sz w:val="24"/>
+          <w:szCs w:val="24"/>
+          <w:lang w:val="en-GB"/>
+        </w:rPr>
+        <w:t xml:space="preserve">berbentuk </w:t>
+      </w:r>
+      <w:r>
+        <w:rPr>
+          <w:rFonts w:ascii="Times New Roman" w:hAnsi="Times New Roman" w:cs="Times New Roman"/>
+          <w:bCs/>
+          <w:noProof/>
+          <w:sz w:val="24"/>
+          <w:szCs w:val="24"/>
+          <w:lang w:val="en-GB"/>
+        </w:rPr>
+        <w:t>ISO</w:t>
+      </w:r>
+    </w:p>
+    <w:p>
+      <w:pPr>
+        <w:pStyle w:val="ListParagraph"/>
+        <w:spacing w:after="0" w:line="245" w:lineRule="auto"/>
+        <w:ind w:left="786"/>
+        <w:rPr>
+          <w:rFonts w:ascii="Times New Roman" w:hAnsi="Times New Roman" w:cs="Times New Roman"/>
+          <w:bCs/>
+          <w:noProof/>
+          <w:sz w:val="24"/>
+          <w:szCs w:val="24"/>
+          <w:lang w:val="en-GB"/>
+        </w:rPr>
+      </w:pPr>
+    </w:p>
+    <w:p>
+      <w:pPr>
+        <w:pStyle w:val="ListParagraph"/>
+        <w:numPr>
+          <w:ilvl w:val="0"/>
+          <w:numId w:val="9"/>
+        </w:numPr>
+        <w:spacing w:after="0" w:line="245" w:lineRule="auto"/>
+        <w:ind w:left="426" w:hanging="425"/>
+        <w:rPr>
+          <w:rFonts w:ascii="Times New Roman" w:hAnsi="Times New Roman" w:cs="Times New Roman"/>
+          <w:b/>
+          <w:bCs/>
+          <w:noProof/>
+          <w:sz w:val="24"/>
+          <w:szCs w:val="24"/>
+          <w:lang w:val="en-GB"/>
+        </w:rPr>
+      </w:pPr>
+      <w:r>
+        <w:rPr>
+          <w:rFonts w:ascii="Times New Roman" w:hAnsi="Times New Roman" w:cs="Times New Roman"/>
+          <w:b/>
+          <w:bCs/>
+          <w:noProof/>
+          <w:sz w:val="24"/>
+          <w:szCs w:val="24"/>
+          <w:lang w:val="en-GB"/>
+        </w:rPr>
         <w:t>Pembahasan</w:t>
+      </w:r>
+    </w:p>
+    <w:p>
+      <w:pPr>
+        <w:pStyle w:val="ListParagraph"/>
+        <w:spacing w:after="0" w:line="245" w:lineRule="auto"/>
+        <w:ind w:left="426"/>
+        <w:jc w:val="both"/>
+        <w:rPr>
+          <w:rFonts w:ascii="Times New Roman" w:hAnsi="Times New Roman" w:cs="Times New Roman"/>
+          <w:bCs/>
+          <w:noProof/>
+          <w:sz w:val="24"/>
+          <w:szCs w:val="24"/>
+          <w:lang w:val="en-GB"/>
+        </w:rPr>
+      </w:pPr>
+      <w:r>
+        <w:rPr>
+          <w:rFonts w:ascii="Times New Roman" w:hAnsi="Times New Roman" w:cs="Times New Roman"/>
+          <w:bCs/>
+          <w:noProof/>
+          <w:sz w:val="24"/>
+          <w:szCs w:val="24"/>
+          <w:lang w:val="en-GB"/>
+        </w:rPr>
+        <w:t xml:space="preserve">Setelah </w:t>
+      </w:r>
+      <w:r>
+        <w:rPr>
+          <w:rFonts w:ascii="Times New Roman" w:hAnsi="Times New Roman" w:cs="Times New Roman"/>
+          <w:bCs/>
+          <w:noProof/>
+          <w:sz w:val="24"/>
+          <w:szCs w:val="24"/>
+          <w:lang w:val="en-GB"/>
+        </w:rPr>
+        <w:t>bahan-bahannya sudah tersedia langkah selanjutnya adalah membuat miktorik</w:t>
       </w:r>
     </w:p>
     <w:p>
@@ -10430,7 +10694,7 @@
       <w:pPr>
         <w:pStyle w:val="ListParagraph"/>
         <w:spacing w:after="0" w:line="245" w:lineRule="auto"/>
-        <w:ind w:left="0"/>
+        <w:ind w:left="709"/>
         <w:jc w:val="center"/>
         <w:rPr>
           <w:rFonts w:ascii="Times New Roman" w:hAnsi="Times New Roman" w:cs="Times New Roman"/>
@@ -10448,8 +10712,8 @@
         </w:rPr>
         <w:drawing>
           <wp:inline distT="0" distB="0" distL="0" distR="0">
-            <wp:extent cx="4038600" cy="2682574"/>
-            <wp:effectExtent l="0" t="0" r="0" b="3810"/>
+            <wp:extent cx="4505325" cy="2682240"/>
+            <wp:effectExtent l="0" t="0" r="9525" b="3810"/>
             <wp:docPr id="8" name="Picture 8" descr="2"/>
             <wp:cNvGraphicFramePr>
               <a:graphicFrameLocks xmlns:a="http://schemas.openxmlformats.org/drawingml/2006/main" noChangeAspect="1"/>
@@ -10479,7 +10743,7 @@
                   <pic:spPr bwMode="auto">
                     <a:xfrm>
                       <a:off x="0" y="0"/>
-                      <a:ext cx="4053978" cy="2692788"/>
+                      <a:ext cx="4523042" cy="2692788"/>
                     </a:xfrm>
                     <a:prstGeom prst="rect">
                       <a:avLst/>
@@ -10608,7 +10872,40 @@
           <w:szCs w:val="24"/>
           <w:lang w:val="en-GB"/>
         </w:rPr>
-        <w:t>saja sampai selesai. Kemudian Setting Network Adapter</w:t>
+        <w:t>saja sampai selesai. Kemudian Setting</w:t>
+      </w:r>
+      <w:r>
+        <w:rPr>
+          <w:rFonts w:ascii="Times New Roman" w:hAnsi="Times New Roman" w:cs="Times New Roman"/>
+          <w:bCs/>
+          <w:noProof/>
+          <w:sz w:val="24"/>
+          <w:szCs w:val="24"/>
+          <w:lang w:val="en-GB"/>
+        </w:rPr>
+        <w:t xml:space="preserve">s lalu </w:t>
+      </w:r>
+      <w:r>
+        <w:rPr>
+          <w:rFonts w:ascii="Times New Roman" w:hAnsi="Times New Roman" w:cs="Times New Roman"/>
+          <w:bCs/>
+          <w:noProof/>
+          <w:sz w:val="24"/>
+          <w:szCs w:val="24"/>
+          <w:lang w:val="en-GB"/>
+        </w:rPr>
+        <w:t xml:space="preserve">Network </w:t>
+      </w:r>
+      <w:r>
+        <w:rPr>
+          <w:rFonts w:ascii="Times New Roman" w:hAnsi="Times New Roman" w:cs="Times New Roman"/>
+          <w:bCs/>
+          <w:noProof/>
+          <w:sz w:val="24"/>
+          <w:szCs w:val="24"/>
+          <w:lang w:val="en-GB"/>
+        </w:rPr>
+        <w:t>pilih Adapter 1 lalu ganti NAT menjadi Host-Only Adapter dan klik Advance lalu klik Deny ubah menjadi Allow All dan Adapter 2 Klik Enable Network Adapter ganti NAT menjadi Internal Network dan ubah Deny menjadi Allow VMs</w:t>
       </w:r>
     </w:p>
     <w:p>
@@ -10630,7 +10927,7 @@
       <w:pPr>
         <w:pStyle w:val="ListParagraph"/>
         <w:spacing w:after="0" w:line="245" w:lineRule="auto"/>
-        <w:ind w:left="0"/>
+        <w:ind w:left="709"/>
         <w:jc w:val="center"/>
         <w:rPr>
           <w:rFonts w:ascii="Times New Roman" w:hAnsi="Times New Roman" w:cs="Times New Roman"/>
@@ -10649,10 +10946,11 @@
           <w:szCs w:val="24"/>
           <w:lang w:val="en-ID" w:eastAsia="en-ID"/>
         </w:rPr>
+        <w:lastRenderedPageBreak/>
         <w:drawing>
           <wp:inline distT="0" distB="0" distL="0" distR="0">
-            <wp:extent cx="4069213" cy="2695575"/>
-            <wp:effectExtent l="0" t="0" r="7620" b="0"/>
+            <wp:extent cx="4419600" cy="2695486"/>
+            <wp:effectExtent l="0" t="0" r="0" b="0"/>
             <wp:docPr id="9" name="Picture 9" descr="27"/>
             <wp:cNvGraphicFramePr>
               <a:graphicFrameLocks xmlns:a="http://schemas.openxmlformats.org/drawingml/2006/main" noChangeAspect="1"/>
@@ -10682,7 +10980,7 @@
                   <pic:spPr bwMode="auto">
                     <a:xfrm>
                       <a:off x="0" y="0"/>
-                      <a:ext cx="4089115" cy="2708758"/>
+                      <a:ext cx="4461199" cy="2720857"/>
                     </a:xfrm>
                     <a:prstGeom prst="rect">
                       <a:avLst/>
@@ -10698,8 +10996,6 @@
           </wp:inline>
         </w:drawing>
       </w:r>
-      <w:bookmarkStart w:id="0" w:name="_GoBack"/>
-      <w:bookmarkEnd w:id="0"/>
     </w:p>
     <w:p>
       <w:pPr>
@@ -10727,6 +11023,22 @@
         </w:rPr>
         <w:t>Gambar III.2. Network Adapter</w:t>
       </w:r>
+    </w:p>
+    <w:p>
+      <w:pPr>
+        <w:pStyle w:val="ListParagraph"/>
+        <w:spacing w:after="0" w:line="245" w:lineRule="auto"/>
+        <w:ind w:left="0"/>
+        <w:jc w:val="center"/>
+        <w:rPr>
+          <w:rFonts w:ascii="Times New Roman" w:hAnsi="Times New Roman" w:cs="Times New Roman"/>
+          <w:bCs/>
+          <w:noProof/>
+          <w:sz w:val="20"/>
+          <w:szCs w:val="20"/>
+          <w:lang w:val="en-GB"/>
+        </w:rPr>
+      </w:pPr>
     </w:p>
     <w:p>
       <w:pPr>
@@ -10755,7 +11067,6 @@
           <w:szCs w:val="24"/>
           <w:lang w:val="en-GB"/>
         </w:rPr>
-        <w:lastRenderedPageBreak/>
         <w:t>Setelah itu Jalankan Mikrotik</w:t>
       </w:r>
       <w:r>
@@ -10791,6 +11102,160 @@
         </w:rPr>
         <w:t>.</w:t>
       </w:r>
+      <w:r>
+        <w:rPr>
+          <w:rFonts w:ascii="Times New Roman" w:hAnsi="Times New Roman" w:cs="Times New Roman"/>
+          <w:bCs/>
+          <w:noProof/>
+          <w:sz w:val="24"/>
+          <w:szCs w:val="24"/>
+          <w:lang w:val="en-GB"/>
+        </w:rPr>
+        <w:t xml:space="preserve"> Tekan A lalu I kemudian ketik n dan y</w:t>
+      </w:r>
+      <w:r>
+        <w:rPr>
+          <w:rFonts w:ascii="Times New Roman" w:hAnsi="Times New Roman" w:cs="Times New Roman"/>
+          <w:bCs/>
+          <w:noProof/>
+          <w:sz w:val="24"/>
+          <w:szCs w:val="24"/>
+          <w:lang w:val="en-GB"/>
+        </w:rPr>
+        <w:t>. maka tampilannya akan seperti dibawah ini</w:t>
+      </w:r>
+    </w:p>
+    <w:p>
+      <w:pPr>
+        <w:pStyle w:val="ListParagraph"/>
+        <w:spacing w:after="0" w:line="245" w:lineRule="auto"/>
+        <w:ind w:left="786"/>
+        <w:jc w:val="both"/>
+        <w:rPr>
+          <w:rFonts w:ascii="Times New Roman" w:hAnsi="Times New Roman" w:cs="Times New Roman"/>
+          <w:bCs/>
+          <w:noProof/>
+          <w:sz w:val="24"/>
+          <w:szCs w:val="24"/>
+          <w:lang w:val="en-GB"/>
+        </w:rPr>
+      </w:pPr>
+    </w:p>
+    <w:p>
+      <w:pPr>
+        <w:pStyle w:val="ListParagraph"/>
+        <w:spacing w:after="0" w:line="245" w:lineRule="auto"/>
+        <w:ind w:left="709"/>
+        <w:jc w:val="center"/>
+        <w:rPr>
+          <w:rFonts w:ascii="Times New Roman" w:hAnsi="Times New Roman" w:cs="Times New Roman"/>
+          <w:bCs/>
+          <w:noProof/>
+          <w:sz w:val="24"/>
+          <w:szCs w:val="24"/>
+          <w:lang w:val="en-GB"/>
+        </w:rPr>
+      </w:pPr>
+      <w:r>
+        <w:rPr>
+          <w:rFonts w:ascii="Times New Roman" w:hAnsi="Times New Roman"/>
+          <w:noProof/>
+          <w:sz w:val="24"/>
+          <w:szCs w:val="24"/>
+          <w:lang w:val="en-ID" w:eastAsia="en-ID"/>
+        </w:rPr>
+        <w:drawing>
+          <wp:inline distT="0" distB="0" distL="0" distR="0">
+            <wp:extent cx="4476750" cy="2710815"/>
+            <wp:effectExtent l="0" t="0" r="0" b="0"/>
+            <wp:docPr id="10" name="Picture 10" descr="17"/>
+            <wp:cNvGraphicFramePr>
+              <a:graphicFrameLocks xmlns:a="http://schemas.openxmlformats.org/drawingml/2006/main" noChangeAspect="1"/>
+            </wp:cNvGraphicFramePr>
+            <a:graphic xmlns:a="http://schemas.openxmlformats.org/drawingml/2006/main">
+              <a:graphicData uri="http://schemas.openxmlformats.org/drawingml/2006/picture">
+                <pic:pic xmlns:pic="http://schemas.openxmlformats.org/drawingml/2006/picture">
+                  <pic:nvPicPr>
+                    <pic:cNvPr id="0" name="Picture 5" descr="17"/>
+                    <pic:cNvPicPr>
+                      <a:picLocks noChangeAspect="1" noChangeArrowheads="1"/>
+                    </pic:cNvPicPr>
+                  </pic:nvPicPr>
+                  <pic:blipFill>
+                    <a:blip r:embed="rId11">
+                      <a:extLst>
+                        <a:ext uri="{28A0092B-C50C-407E-A947-70E740481C1C}">
+                          <a14:useLocalDpi xmlns:a14="http://schemas.microsoft.com/office/drawing/2010/main" val="0"/>
+                        </a:ext>
+                      </a:extLst>
+                    </a:blip>
+                    <a:srcRect/>
+                    <a:stretch>
+                      <a:fillRect/>
+                    </a:stretch>
+                  </pic:blipFill>
+                  <pic:spPr bwMode="auto">
+                    <a:xfrm>
+                      <a:off x="0" y="0"/>
+                      <a:ext cx="4492467" cy="2720332"/>
+                    </a:xfrm>
+                    <a:prstGeom prst="rect">
+                      <a:avLst/>
+                    </a:prstGeom>
+                    <a:noFill/>
+                    <a:ln>
+                      <a:noFill/>
+                    </a:ln>
+                  </pic:spPr>
+                </pic:pic>
+              </a:graphicData>
+            </a:graphic>
+          </wp:inline>
+        </w:drawing>
+      </w:r>
+      <w:r>
+        <w:rPr>
+          <w:rFonts w:ascii="Times New Roman" w:hAnsi="Times New Roman" w:cs="Times New Roman"/>
+          <w:bCs/>
+          <w:noProof/>
+          <w:sz w:val="24"/>
+          <w:szCs w:val="24"/>
+          <w:lang w:val="en-GB"/>
+        </w:rPr>
+        <w:t xml:space="preserve"> </w:t>
+      </w:r>
+    </w:p>
+    <w:p>
+      <w:pPr>
+        <w:pStyle w:val="ListParagraph"/>
+        <w:spacing w:after="0" w:line="245" w:lineRule="auto"/>
+        <w:ind w:left="0"/>
+        <w:jc w:val="center"/>
+        <w:rPr>
+          <w:rFonts w:ascii="Times New Roman" w:hAnsi="Times New Roman" w:cs="Times New Roman"/>
+          <w:bCs/>
+          <w:noProof/>
+          <w:sz w:val="20"/>
+          <w:szCs w:val="24"/>
+          <w:lang w:val="en-GB"/>
+        </w:rPr>
+      </w:pPr>
+    </w:p>
+    <w:p>
+      <w:pPr>
+        <w:pStyle w:val="ListParagraph"/>
+        <w:spacing w:after="0" w:line="245" w:lineRule="auto"/>
+        <w:ind w:left="786"/>
+        <w:jc w:val="both"/>
+        <w:rPr>
+          <w:rFonts w:ascii="Times New Roman" w:hAnsi="Times New Roman" w:cs="Times New Roman"/>
+          <w:bCs/>
+          <w:noProof/>
+          <w:sz w:val="24"/>
+          <w:szCs w:val="24"/>
+          <w:lang w:val="en-GB"/>
+        </w:rPr>
+      </w:pPr>
     </w:p>
     <w:p>
       <w:pPr>
@@ -10830,7 +11295,53 @@
           <w:szCs w:val="24"/>
           <w:lang w:val="en-GB"/>
         </w:rPr>
-        <w:t>. Yaitu user = admin dan password = (kosongkan).</w:t>
+        <w:t xml:space="preserve">. Yaitu </w:t>
+      </w:r>
+      <w:r>
+        <w:rPr>
+          <w:rFonts w:ascii="Times New Roman" w:hAnsi="Times New Roman" w:cs="Times New Roman"/>
+          <w:b/>
+          <w:bCs/>
+          <w:noProof/>
+          <w:sz w:val="24"/>
+          <w:szCs w:val="24"/>
+          <w:lang w:val="en-GB"/>
+        </w:rPr>
+        <w:t>user</w:t>
+      </w:r>
+      <w:r>
+        <w:rPr>
+          <w:rFonts w:ascii="Times New Roman" w:hAnsi="Times New Roman" w:cs="Times New Roman"/>
+          <w:bCs/>
+          <w:noProof/>
+          <w:sz w:val="24"/>
+          <w:szCs w:val="24"/>
+          <w:lang w:val="en-GB"/>
+        </w:rPr>
+        <w:t xml:space="preserve"> = admin dan </w:t>
+      </w:r>
+      <w:r>
+        <w:rPr>
+          <w:rFonts w:ascii="Times New Roman" w:hAnsi="Times New Roman" w:cs="Times New Roman"/>
+          <w:b/>
+          <w:bCs/>
+          <w:noProof/>
+          <w:sz w:val="24"/>
+          <w:szCs w:val="24"/>
+          <w:lang w:val="en-GB"/>
+        </w:rPr>
+        <w:t>password</w:t>
+      </w:r>
+      <w:r>
+        <w:rPr>
+          <w:rFonts w:ascii="Times New Roman" w:hAnsi="Times New Roman" w:cs="Times New Roman"/>
+          <w:bCs/>
+          <w:noProof/>
+          <w:sz w:val="24"/>
+          <w:szCs w:val="24"/>
+          <w:lang w:val="en-GB"/>
+        </w:rPr>
+        <w:t xml:space="preserve"> = (kosongkan).</w:t>
       </w:r>
     </w:p>
     <w:p>
@@ -10860,7 +11371,65 @@
           <w:szCs w:val="24"/>
           <w:lang w:val="en-GB"/>
         </w:rPr>
-        <w:t>Ubah nama Mikrotik dengan nama anda dengan cara sebagai berikut :</w:t>
+        <w:t xml:space="preserve">Ubah nama Mikrotik dengan nama anda dengan cara </w:t>
+      </w:r>
+      <w:r>
+        <w:rPr>
+          <w:rFonts w:ascii="Times New Roman" w:hAnsi="Times New Roman" w:cs="Times New Roman"/>
+          <w:b/>
+          <w:bCs/>
+          <w:noProof/>
+          <w:sz w:val="24"/>
+          <w:szCs w:val="24"/>
+          <w:lang w:val="en-GB"/>
+        </w:rPr>
+        <w:t>system identity set name=</w:t>
+      </w:r>
+      <w:r>
+        <w:rPr>
+          <w:rFonts w:ascii="Times New Roman" w:hAnsi="Times New Roman" w:cs="Times New Roman"/>
+          <w:bCs/>
+          <w:noProof/>
+          <w:sz w:val="24"/>
+          <w:szCs w:val="24"/>
+          <w:lang w:val="en-GB"/>
+        </w:rPr>
+        <w:t>(isikan nama)</w:t>
+      </w:r>
+      <w:r>
+        <w:rPr>
+          <w:rFonts w:ascii="Times New Roman" w:hAnsi="Times New Roman" w:cs="Times New Roman"/>
+          <w:b/>
+          <w:bCs/>
+          <w:noProof/>
+          <w:sz w:val="24"/>
+          <w:szCs w:val="24"/>
+          <w:lang w:val="en-GB"/>
+        </w:rPr>
+        <w:t xml:space="preserve"> </w:t>
+      </w:r>
+      <w:r>
+        <w:rPr>
+          <w:rFonts w:ascii="Times New Roman" w:hAnsi="Times New Roman" w:cs="Times New Roman"/>
+          <w:bCs/>
+          <w:noProof/>
+          <w:sz w:val="24"/>
+          <w:szCs w:val="24"/>
+          <w:lang w:val="en-GB"/>
+        </w:rPr>
+        <w:t>lalu tekan</w:t>
+      </w:r>
+      <w:r>
+        <w:rPr>
+          <w:rFonts w:ascii="Times New Roman" w:hAnsi="Times New Roman" w:cs="Times New Roman"/>
+          <w:b/>
+          <w:bCs/>
+          <w:noProof/>
+          <w:sz w:val="24"/>
+          <w:szCs w:val="24"/>
+          <w:lang w:val="en-GB"/>
+        </w:rPr>
+        <w:t xml:space="preserve"> Enter</w:t>
       </w:r>
     </w:p>
     <w:p>
@@ -10918,7 +11487,7 @@
                     <pic:cNvPicPr/>
                   </pic:nvPicPr>
                   <pic:blipFill>
-                    <a:blip r:embed="rId11">
+                    <a:blip r:embed="rId12">
                       <a:extLst>
                         <a:ext uri="{28A0092B-C50C-407E-A947-70E740481C1C}">
                           <a14:useLocalDpi xmlns:a14="http://schemas.microsoft.com/office/drawing/2010/main" val="0"/>
@@ -10947,9 +11516,7 @@
     </w:p>
     <w:p>
       <w:pPr>
-        <w:pStyle w:val="ListParagraph"/>
         <w:spacing w:after="0" w:line="245" w:lineRule="auto"/>
-        <w:ind w:left="786"/>
         <w:jc w:val="center"/>
         <w:rPr>
           <w:rFonts w:ascii="Times New Roman" w:hAnsi="Times New Roman" w:cs="Times New Roman"/>
@@ -10960,30 +11527,6 @@
           <w:lang w:val="en-GB"/>
         </w:rPr>
       </w:pPr>
-    </w:p>
-    <w:p>
-      <w:pPr>
-        <w:spacing w:after="0" w:line="245" w:lineRule="auto"/>
-        <w:rPr>
-          <w:rFonts w:ascii="Times New Roman" w:hAnsi="Times New Roman" w:cs="Times New Roman"/>
-          <w:bCs/>
-          <w:noProof/>
-          <w:sz w:val="24"/>
-          <w:szCs w:val="24"/>
-          <w:lang w:val="en-GB"/>
-        </w:rPr>
-      </w:pPr>
-      <w:r>
-        <w:rPr>
-          <w:rFonts w:ascii="Times New Roman" w:hAnsi="Times New Roman" w:cs="Times New Roman"/>
-          <w:bCs/>
-          <w:noProof/>
-          <w:sz w:val="24"/>
-          <w:szCs w:val="24"/>
-          <w:lang w:val="en-GB"/>
-        </w:rPr>
-        <w:tab/>
-      </w:r>
     </w:p>
     <w:p>
       <w:pPr>
@@ -11012,7 +11555,43 @@
           <w:szCs w:val="24"/>
           <w:lang w:val="en-GB"/>
         </w:rPr>
-        <w:t>Buat atau Ubah password default miktorik dengan cara sebagai berikut :</w:t>
+        <w:lastRenderedPageBreak/>
+        <w:t xml:space="preserve">Buat atau Ubah password default miktorik dengan cara </w:t>
+      </w:r>
+      <w:r>
+        <w:rPr>
+          <w:rFonts w:ascii="Times New Roman" w:hAnsi="Times New Roman" w:cs="Times New Roman"/>
+          <w:b/>
+          <w:bCs/>
+          <w:noProof/>
+          <w:sz w:val="24"/>
+          <w:szCs w:val="24"/>
+          <w:lang w:val="en-GB"/>
+        </w:rPr>
+        <w:t>password</w:t>
+      </w:r>
+      <w:r>
+        <w:rPr>
+          <w:rFonts w:ascii="Times New Roman" w:hAnsi="Times New Roman" w:cs="Times New Roman"/>
+          <w:bCs/>
+          <w:noProof/>
+          <w:sz w:val="24"/>
+          <w:szCs w:val="24"/>
+          <w:lang w:val="en-GB"/>
+        </w:rPr>
+        <w:t xml:space="preserve"> lalu tekan </w:t>
+      </w:r>
+      <w:r>
+        <w:rPr>
+          <w:rFonts w:ascii="Times New Roman" w:hAnsi="Times New Roman" w:cs="Times New Roman"/>
+          <w:b/>
+          <w:bCs/>
+          <w:noProof/>
+          <w:sz w:val="24"/>
+          <w:szCs w:val="24"/>
+          <w:lang w:val="en-GB"/>
+        </w:rPr>
+        <w:t>Enter</w:t>
       </w:r>
     </w:p>
     <w:p>
@@ -11070,7 +11649,7 @@
                     <pic:cNvPicPr/>
                   </pic:nvPicPr>
                   <pic:blipFill>
-                    <a:blip r:embed="rId12">
+                    <a:blip r:embed="rId13">
                       <a:extLst>
                         <a:ext uri="{28A0092B-C50C-407E-A947-70E740481C1C}">
                           <a14:useLocalDpi xmlns:a14="http://schemas.microsoft.com/office/drawing/2010/main" val="0"/>
@@ -11122,7 +11701,7 @@
           <w:rFonts w:ascii="Times New Roman" w:hAnsi="Times New Roman" w:cs="Times New Roman"/>
           <w:bCs/>
           <w:noProof/>
-          <w:sz w:val="24"/>
+          <w:sz w:val="20"/>
           <w:szCs w:val="24"/>
           <w:lang w:val="en-GB"/>
         </w:rPr>
@@ -11188,7 +11767,7 @@
           <w:szCs w:val="24"/>
           <w:lang w:val="en-GB"/>
         </w:rPr>
-        <w:t xml:space="preserve">. </w:t>
+        <w:t>. Dengan cara: interface set 0 name =Internet artinya adalah mengedit adapter ke 0 dengan nama Internet.</w:t>
       </w:r>
     </w:p>
     <w:p>
@@ -11246,7 +11825,7 @@
                     <pic:cNvPicPr/>
                   </pic:nvPicPr>
                   <pic:blipFill>
-                    <a:blip r:embed="rId13">
+                    <a:blip r:embed="rId14">
                       <a:extLst>
                         <a:ext uri="{28A0092B-C50C-407E-A947-70E740481C1C}">
                           <a14:useLocalDpi xmlns:a14="http://schemas.microsoft.com/office/drawing/2010/main" val="0"/>
@@ -11298,7 +11877,7 @@
           <w:rFonts w:ascii="Times New Roman" w:hAnsi="Times New Roman" w:cs="Times New Roman"/>
           <w:bCs/>
           <w:noProof/>
-          <w:sz w:val="24"/>
+          <w:sz w:val="20"/>
           <w:szCs w:val="24"/>
           <w:lang w:val="en-GB"/>
         </w:rPr>
@@ -11331,19 +11910,77 @@
           <w:szCs w:val="24"/>
           <w:lang w:val="en-GB"/>
         </w:rPr>
-        <w:t xml:space="preserve">Buat IP Address </w:t>
-      </w:r>
-      <w:r>
-        <w:rPr>
-          <w:rFonts w:ascii="Times New Roman" w:hAnsi="Times New Roman" w:cs="Times New Roman"/>
-          <w:bCs/>
-          <w:noProof/>
-          <w:sz w:val="24"/>
-          <w:szCs w:val="24"/>
-          <w:lang w:val="en-GB"/>
-        </w:rPr>
-        <w:t>seperti berikut</w:t>
-      </w:r>
+        <w:t xml:space="preserve">Selanjutnya, </w:t>
+      </w:r>
+      <w:r>
+        <w:rPr>
+          <w:rFonts w:ascii="Times New Roman" w:hAnsi="Times New Roman" w:cs="Times New Roman"/>
+          <w:bCs/>
+          <w:noProof/>
+          <w:sz w:val="24"/>
+          <w:szCs w:val="24"/>
+          <w:lang w:val="en-GB"/>
+        </w:rPr>
+        <w:t>Buat IP Address</w:t>
+      </w:r>
+      <w:r>
+        <w:rPr>
+          <w:rFonts w:ascii="Times New Roman" w:hAnsi="Times New Roman" w:cs="Times New Roman"/>
+          <w:bCs/>
+          <w:noProof/>
+          <w:sz w:val="24"/>
+          <w:szCs w:val="24"/>
+          <w:lang w:val="en-GB"/>
+        </w:rPr>
+        <w:t xml:space="preserve"> </w:t>
+      </w:r>
+      <w:r>
+        <w:rPr>
+          <w:rFonts w:ascii="Times New Roman" w:hAnsi="Times New Roman" w:cs="Times New Roman"/>
+          <w:bCs/>
+          <w:noProof/>
+          <w:sz w:val="24"/>
+          <w:szCs w:val="24"/>
+          <w:lang w:val="en-GB"/>
+        </w:rPr>
+        <w:t>samakan dengan ip yang didapat dari sharing connection tetapi bedakan 1 digit bit dibelakangnya</w:t>
+      </w:r>
+      <w:r>
+        <w:rPr>
+          <w:rFonts w:ascii="Times New Roman" w:hAnsi="Times New Roman" w:cs="Times New Roman"/>
+          <w:bCs/>
+          <w:noProof/>
+          <w:sz w:val="24"/>
+          <w:szCs w:val="24"/>
+          <w:lang w:val="en-GB"/>
+        </w:rPr>
+        <w:t xml:space="preserve">. Dengan cara </w:t>
+      </w:r>
+      <w:r>
+        <w:rPr>
+          <w:rFonts w:ascii="Times New Roman" w:hAnsi="Times New Roman" w:cs="Times New Roman"/>
+          <w:b/>
+          <w:bCs/>
+          <w:noProof/>
+          <w:sz w:val="24"/>
+          <w:szCs w:val="24"/>
+          <w:lang w:val="en-GB"/>
+        </w:rPr>
+        <w:t>ip address add address=(ip address)/(subneting) interface=(sesusaikan dengan adapter)</w:t>
+      </w:r>
+      <w:r>
+        <w:rPr>
+          <w:rFonts w:ascii="Times New Roman" w:hAnsi="Times New Roman" w:cs="Times New Roman"/>
+          <w:bCs/>
+          <w:noProof/>
+          <w:sz w:val="24"/>
+          <w:szCs w:val="24"/>
+          <w:lang w:val="en-GB"/>
+        </w:rPr>
+        <w:t>.</w:t>
+      </w:r>
+      <w:bookmarkStart w:id="0" w:name="_GoBack"/>
+      <w:bookmarkEnd w:id="0"/>
     </w:p>
     <w:p>
       <w:pPr>
@@ -11354,7 +11991,6 @@
           <w:rFonts w:ascii="Times New Roman" w:hAnsi="Times New Roman" w:cs="Times New Roman"/>
           <w:bCs/>
           <w:noProof/>
-          <w:sz w:val="24"/>
           <w:szCs w:val="24"/>
           <w:lang w:val="en-GB"/>
         </w:rPr>
@@ -11400,7 +12036,7 @@
                     <pic:cNvPicPr/>
                   </pic:nvPicPr>
                   <pic:blipFill rotWithShape="1">
-                    <a:blip r:embed="rId14">
+                    <a:blip r:embed="rId15">
                       <a:extLst>
                         <a:ext uri="{28A0092B-C50C-407E-A947-70E740481C1C}">
                           <a14:useLocalDpi xmlns:a14="http://schemas.microsoft.com/office/drawing/2010/main" val="0"/>
@@ -11474,7 +12110,7 @@
                     <pic:cNvPicPr/>
                   </pic:nvPicPr>
                   <pic:blipFill>
-                    <a:blip r:embed="rId15">
+                    <a:blip r:embed="rId16">
                       <a:extLst>
                         <a:ext uri="{28A0092B-C50C-407E-A947-70E740481C1C}">
                           <a14:useLocalDpi xmlns:a14="http://schemas.microsoft.com/office/drawing/2010/main" val="0"/>
@@ -11526,7 +12162,7 @@
           <w:rFonts w:ascii="Times New Roman" w:hAnsi="Times New Roman" w:cs="Times New Roman"/>
           <w:bCs/>
           <w:noProof/>
-          <w:sz w:val="24"/>
+          <w:sz w:val="20"/>
           <w:szCs w:val="24"/>
           <w:lang w:val="en-GB"/>
         </w:rPr>
@@ -11559,7 +12195,18 @@
           <w:szCs w:val="24"/>
           <w:lang w:val="en-GB"/>
         </w:rPr>
-        <w:t xml:space="preserve">Lalu sambungkan ke Internet dengan cara </w:t>
+        <w:t>Lalu sambungkan ke In</w:t>
+      </w:r>
+      <w:r>
+        <w:rPr>
+          <w:rFonts w:ascii="Times New Roman" w:hAnsi="Times New Roman" w:cs="Times New Roman"/>
+          <w:bCs/>
+          <w:noProof/>
+          <w:sz w:val="24"/>
+          <w:szCs w:val="24"/>
+          <w:lang w:val="en-GB"/>
+        </w:rPr>
+        <w:t xml:space="preserve">ternet dengan </w:t>
       </w:r>
       <w:r>
         <w:rPr>
@@ -11618,18 +12265,30 @@
           <w:szCs w:val="24"/>
           <w:lang w:val="en-GB"/>
         </w:rPr>
-        <w:t>Network &amp; Internet settings</w:t>
-      </w:r>
-      <w:r>
-        <w:rPr>
-          <w:rFonts w:ascii="Times New Roman" w:hAnsi="Times New Roman" w:cs="Times New Roman"/>
-          <w:bCs/>
-          <w:noProof/>
-          <w:sz w:val="24"/>
-          <w:szCs w:val="24"/>
-          <w:lang w:val="en-GB"/>
-        </w:rPr>
-        <w:t xml:space="preserve"> lalu pilih </w:t>
+        <w:t>Network &amp; I</w:t>
+      </w:r>
+      <w:r>
+        <w:rPr>
+          <w:rFonts w:ascii="Times New Roman" w:hAnsi="Times New Roman" w:cs="Times New Roman"/>
+          <w:b/>
+          <w:bCs/>
+          <w:noProof/>
+          <w:sz w:val="24"/>
+          <w:szCs w:val="24"/>
+          <w:lang w:val="en-GB"/>
+        </w:rPr>
+        <w:t xml:space="preserve">nternet </w:t>
+      </w:r>
+      <w:r>
+        <w:rPr>
+          <w:rFonts w:ascii="Times New Roman" w:hAnsi="Times New Roman" w:cs="Times New Roman"/>
+          <w:bCs/>
+          <w:noProof/>
+          <w:sz w:val="24"/>
+          <w:szCs w:val="24"/>
+          <w:lang w:val="en-GB"/>
+        </w:rPr>
+        <w:t xml:space="preserve">lalu pilih </w:t>
       </w:r>
       <w:r>
         <w:rPr>
@@ -11686,7 +12345,7 @@
       <w:pPr>
         <w:pStyle w:val="ListParagraph"/>
         <w:spacing w:after="0" w:line="245" w:lineRule="auto"/>
-        <w:ind w:left="786"/>
+        <w:ind w:left="0"/>
         <w:jc w:val="center"/>
         <w:rPr>
           <w:rFonts w:ascii="Times New Roman" w:hAnsi="Times New Roman" w:cs="Times New Roman"/>
@@ -11704,11 +12363,10 @@
           <w:color w:val="000000" w:themeColor="text1"/>
           <w:lang w:eastAsia="en-ID"/>
         </w:rPr>
-        <w:lastRenderedPageBreak/>
         <w:drawing>
           <wp:inline distT="0" distB="0" distL="0" distR="0" wp14:anchorId="19B8F5A4" wp14:editId="67B462CD">
-            <wp:extent cx="2209800" cy="2848946"/>
-            <wp:effectExtent l="0" t="0" r="0" b="8890"/>
+            <wp:extent cx="2095500" cy="2571160"/>
+            <wp:effectExtent l="0" t="0" r="0" b="635"/>
             <wp:docPr id="23" name="Picture 23" descr="E:\7.PNG"/>
             <wp:cNvGraphicFramePr>
               <a:graphicFrameLocks xmlns:a="http://schemas.openxmlformats.org/drawingml/2006/main" noChangeAspect="1"/>
@@ -11723,7 +12381,7 @@
                     </pic:cNvPicPr>
                   </pic:nvPicPr>
                   <pic:blipFill>
-                    <a:blip r:embed="rId16">
+                    <a:blip r:embed="rId17">
                       <a:extLst>
                         <a:ext uri="{28A0092B-C50C-407E-A947-70E740481C1C}">
                           <a14:useLocalDpi xmlns:a14="http://schemas.microsoft.com/office/drawing/2010/main" val="0"/>
@@ -11738,7 +12396,7 @@
                   <pic:spPr bwMode="auto">
                     <a:xfrm>
                       <a:off x="0" y="0"/>
-                      <a:ext cx="2229035" cy="2873745"/>
+                      <a:ext cx="2103857" cy="2581414"/>
                     </a:xfrm>
                     <a:prstGeom prst="rect">
                       <a:avLst/>
@@ -11759,28 +12417,13 @@
       <w:pPr>
         <w:pStyle w:val="ListParagraph"/>
         <w:spacing w:after="0" w:line="245" w:lineRule="auto"/>
-        <w:ind w:left="786"/>
+        <w:ind w:left="0"/>
         <w:jc w:val="center"/>
         <w:rPr>
           <w:rFonts w:ascii="Times New Roman" w:hAnsi="Times New Roman" w:cs="Times New Roman"/>
           <w:bCs/>
           <w:noProof/>
           <w:sz w:val="20"/>
-          <w:szCs w:val="24"/>
-          <w:lang w:val="en-GB"/>
-        </w:rPr>
-      </w:pPr>
-    </w:p>
-    <w:p>
-      <w:pPr>
-        <w:pStyle w:val="ListParagraph"/>
-        <w:spacing w:after="0" w:line="245" w:lineRule="auto"/>
-        <w:ind w:left="786"/>
-        <w:rPr>
-          <w:rFonts w:ascii="Times New Roman" w:hAnsi="Times New Roman" w:cs="Times New Roman"/>
-          <w:bCs/>
-          <w:noProof/>
-          <w:sz w:val="24"/>
           <w:szCs w:val="24"/>
           <w:lang w:val="en-GB"/>
         </w:rPr>
@@ -11810,6 +12453,7 @@
           <w:szCs w:val="24"/>
           <w:lang w:val="en-GB"/>
         </w:rPr>
+        <w:lastRenderedPageBreak/>
         <w:t xml:space="preserve">Hasilnya akan seperti gambar diatas, lalu centang seperti diatas dan pilih networking connection ke Host-Only Network Virtual Box. Pilih Settings lalu centang semua yang ada di dalamnya (Misalnya : </w:t>
       </w:r>
       <w:r>
@@ -11888,8 +12532,141 @@
           <w:szCs w:val="24"/>
           <w:lang w:val="en-GB"/>
         </w:rPr>
-        <w:t>Sebelum masuk konfigurasi Mikrotik siapkan terlebih dahulu Client untuk dapat melakukan sebuah jaringan Client – Server. Untuk itu harus disediakan Client yang dapat mengakses Server yaitu Miktorik. Client dapat berupa Virtual Machine Windows, Linux, atau yang lainnya.</w:t>
-      </w:r>
+        <w:t xml:space="preserve">Cek IP yang berada di </w:t>
+      </w:r>
+      <w:r>
+        <w:rPr>
+          <w:rFonts w:ascii="Times New Roman" w:hAnsi="Times New Roman" w:cs="Times New Roman"/>
+          <w:b/>
+          <w:bCs/>
+          <w:noProof/>
+          <w:sz w:val="24"/>
+          <w:szCs w:val="24"/>
+          <w:lang w:val="en-GB"/>
+        </w:rPr>
+        <w:t>Host-Only Adapter</w:t>
+      </w:r>
+      <w:r>
+        <w:rPr>
+          <w:rFonts w:ascii="Times New Roman" w:hAnsi="Times New Roman" w:cs="Times New Roman"/>
+          <w:bCs/>
+          <w:noProof/>
+          <w:sz w:val="24"/>
+          <w:szCs w:val="24"/>
+          <w:lang w:val="en-GB"/>
+        </w:rPr>
+        <w:t xml:space="preserve"> dengan cara klik kanan pada Host-Only Adapter lalu klik status lalu klik detail</w:t>
+      </w:r>
+      <w:r>
+        <w:rPr>
+          <w:rFonts w:ascii="Times New Roman" w:hAnsi="Times New Roman" w:cs="Times New Roman"/>
+          <w:bCs/>
+          <w:noProof/>
+          <w:sz w:val="24"/>
+          <w:szCs w:val="24"/>
+          <w:lang w:val="en-GB"/>
+        </w:rPr>
+        <w:t>.</w:t>
+      </w:r>
+    </w:p>
+    <w:p>
+      <w:pPr>
+        <w:pStyle w:val="ListParagraph"/>
+        <w:spacing w:after="0" w:line="245" w:lineRule="auto"/>
+        <w:ind w:left="786"/>
+        <w:jc w:val="both"/>
+        <w:rPr>
+          <w:rFonts w:ascii="Times New Roman" w:hAnsi="Times New Roman" w:cs="Times New Roman"/>
+          <w:bCs/>
+          <w:noProof/>
+          <w:sz w:val="24"/>
+          <w:szCs w:val="24"/>
+          <w:lang w:val="en-GB"/>
+        </w:rPr>
+      </w:pPr>
+    </w:p>
+    <w:p>
+      <w:pPr>
+        <w:pStyle w:val="ListParagraph"/>
+        <w:spacing w:after="0" w:line="245" w:lineRule="auto"/>
+        <w:ind w:left="786"/>
+        <w:jc w:val="center"/>
+        <w:rPr>
+          <w:rFonts w:ascii="Times New Roman" w:hAnsi="Times New Roman" w:cs="Times New Roman"/>
+          <w:bCs/>
+          <w:noProof/>
+          <w:sz w:val="24"/>
+          <w:szCs w:val="24"/>
+          <w:lang w:val="en-GB"/>
+        </w:rPr>
+      </w:pPr>
+      <w:r>
+        <w:rPr>
+          <w:rFonts w:ascii="Times New Roman" w:hAnsi="Times New Roman" w:cs="Times New Roman"/>
+          <w:bCs/>
+          <w:noProof/>
+          <w:sz w:val="24"/>
+          <w:szCs w:val="24"/>
+          <w:lang w:val="en-ID" w:eastAsia="en-ID"/>
+        </w:rPr>
+        <w:drawing>
+          <wp:inline distT="0" distB="0" distL="0" distR="0">
+            <wp:extent cx="2212795" cy="2857500"/>
+            <wp:effectExtent l="0" t="0" r="0" b="0"/>
+            <wp:docPr id="12" name="Picture 12"/>
+            <wp:cNvGraphicFramePr>
+              <a:graphicFrameLocks xmlns:a="http://schemas.openxmlformats.org/drawingml/2006/main" noChangeAspect="1"/>
+            </wp:cNvGraphicFramePr>
+            <a:graphic xmlns:a="http://schemas.openxmlformats.org/drawingml/2006/main">
+              <a:graphicData uri="http://schemas.openxmlformats.org/drawingml/2006/picture">
+                <pic:pic xmlns:pic="http://schemas.openxmlformats.org/drawingml/2006/picture">
+                  <pic:nvPicPr>
+                    <pic:cNvPr id="12" name="0.PNG"/>
+                    <pic:cNvPicPr/>
+                  </pic:nvPicPr>
+                  <pic:blipFill>
+                    <a:blip r:embed="rId18">
+                      <a:extLst>
+                        <a:ext uri="{28A0092B-C50C-407E-A947-70E740481C1C}">
+                          <a14:useLocalDpi xmlns:a14="http://schemas.microsoft.com/office/drawing/2010/main" val="0"/>
+                        </a:ext>
+                      </a:extLst>
+                    </a:blip>
+                    <a:stretch>
+                      <a:fillRect/>
+                    </a:stretch>
+                  </pic:blipFill>
+                  <pic:spPr>
+                    <a:xfrm>
+                      <a:off x="0" y="0"/>
+                      <a:ext cx="2237083" cy="2888864"/>
+                    </a:xfrm>
+                    <a:prstGeom prst="rect">
+                      <a:avLst/>
+                    </a:prstGeom>
+                  </pic:spPr>
+                </pic:pic>
+              </a:graphicData>
+            </a:graphic>
+          </wp:inline>
+        </w:drawing>
+      </w:r>
+    </w:p>
+    <w:p>
+      <w:pPr>
+        <w:pStyle w:val="ListParagraph"/>
+        <w:spacing w:after="0" w:line="245" w:lineRule="auto"/>
+        <w:ind w:left="786"/>
+        <w:jc w:val="center"/>
+        <w:rPr>
+          <w:rFonts w:ascii="Times New Roman" w:hAnsi="Times New Roman" w:cs="Times New Roman"/>
+          <w:bCs/>
+          <w:noProof/>
+          <w:sz w:val="20"/>
+          <w:szCs w:val="24"/>
+          <w:lang w:val="en-GB"/>
+        </w:rPr>
+      </w:pPr>
     </w:p>
     <w:p>
       <w:pPr>
@@ -11934,40 +12711,30 @@
           <w:szCs w:val="24"/>
           <w:lang w:val="en-GB"/>
         </w:rPr>
-        <w:t xml:space="preserve">Setelah itu, install DHCP Server pada Interfaces </w:t>
-      </w:r>
-    </w:p>
-    <w:p>
-      <w:pPr>
-        <w:pStyle w:val="ListParagraph"/>
-        <w:spacing w:after="0" w:line="245" w:lineRule="auto"/>
-        <w:ind w:left="786"/>
-        <w:jc w:val="both"/>
-        <w:rPr>
-          <w:rFonts w:ascii="Times New Roman" w:hAnsi="Times New Roman" w:cs="Times New Roman"/>
-          <w:bCs/>
-          <w:noProof/>
-          <w:sz w:val="24"/>
-          <w:szCs w:val="24"/>
-          <w:lang w:val="en-GB"/>
-        </w:rPr>
-      </w:pPr>
-    </w:p>
-    <w:p>
-      <w:pPr>
-        <w:pStyle w:val="ListParagraph"/>
-        <w:spacing w:after="0" w:line="245" w:lineRule="auto"/>
-        <w:ind w:left="786"/>
-        <w:jc w:val="both"/>
-        <w:rPr>
-          <w:rFonts w:ascii="Times New Roman" w:hAnsi="Times New Roman" w:cs="Times New Roman"/>
-          <w:bCs/>
-          <w:noProof/>
-          <w:sz w:val="24"/>
-          <w:szCs w:val="24"/>
-          <w:lang w:val="en-GB"/>
-        </w:rPr>
-      </w:pPr>
+        <w:t>Sebelum masuk konfigurasi Mikrotik siapkan terlebih dahulu Client untuk dapat melakukan sebuah jaringan Client – Server. Untuk itu harus disediakan Client yang dapat mengakses Server yaitu Miktorik. Client dapat berupa Virtual Machine</w:t>
+      </w:r>
+      <w:r>
+        <w:rPr>
+          <w:rFonts w:ascii="Times New Roman" w:hAnsi="Times New Roman" w:cs="Times New Roman"/>
+          <w:bCs/>
+          <w:noProof/>
+          <w:sz w:val="24"/>
+          <w:szCs w:val="24"/>
+          <w:lang w:val="en-GB"/>
+        </w:rPr>
+        <w:t xml:space="preserve"> OS</w:t>
+      </w:r>
+      <w:r>
+        <w:rPr>
+          <w:rFonts w:ascii="Times New Roman" w:hAnsi="Times New Roman" w:cs="Times New Roman"/>
+          <w:bCs/>
+          <w:noProof/>
+          <w:sz w:val="24"/>
+          <w:szCs w:val="24"/>
+          <w:lang w:val="en-GB"/>
+        </w:rPr>
+        <w:t xml:space="preserve"> Windows, Linux, atau yang lainnya.</w:t>
+      </w:r>
     </w:p>
     <w:p>
       <w:pPr>
@@ -12012,8 +12779,359 @@
           <w:szCs w:val="24"/>
           <w:lang w:val="en-GB"/>
         </w:rPr>
-        <w:t>A</w:t>
-      </w:r>
+        <w:t xml:space="preserve">Setelah itu, install </w:t>
+      </w:r>
+      <w:r>
+        <w:rPr>
+          <w:rFonts w:ascii="Times New Roman" w:hAnsi="Times New Roman" w:cs="Times New Roman"/>
+          <w:b/>
+          <w:bCs/>
+          <w:noProof/>
+          <w:sz w:val="24"/>
+          <w:szCs w:val="24"/>
+          <w:lang w:val="en-GB"/>
+        </w:rPr>
+        <w:t>DHCP Server</w:t>
+      </w:r>
+      <w:r>
+        <w:rPr>
+          <w:rFonts w:ascii="Times New Roman" w:hAnsi="Times New Roman" w:cs="Times New Roman"/>
+          <w:bCs/>
+          <w:noProof/>
+          <w:sz w:val="24"/>
+          <w:szCs w:val="24"/>
+          <w:lang w:val="en-GB"/>
+        </w:rPr>
+        <w:t xml:space="preserve"> pada In</w:t>
+      </w:r>
+      <w:r>
+        <w:rPr>
+          <w:rFonts w:ascii="Times New Roman" w:hAnsi="Times New Roman" w:cs="Times New Roman"/>
+          <w:bCs/>
+          <w:noProof/>
+          <w:sz w:val="24"/>
+          <w:szCs w:val="24"/>
+          <w:lang w:val="en-GB"/>
+        </w:rPr>
+        <w:t>terface</w:t>
+      </w:r>
+      <w:r>
+        <w:rPr>
+          <w:rFonts w:ascii="Times New Roman" w:hAnsi="Times New Roman" w:cs="Times New Roman"/>
+          <w:bCs/>
+          <w:noProof/>
+          <w:sz w:val="24"/>
+          <w:szCs w:val="24"/>
+          <w:lang w:val="en-GB"/>
+        </w:rPr>
+        <w:t xml:space="preserve"> dengan cara </w:t>
+      </w:r>
+      <w:r>
+        <w:rPr>
+          <w:rFonts w:ascii="Times New Roman" w:hAnsi="Times New Roman" w:cs="Times New Roman"/>
+          <w:b/>
+          <w:bCs/>
+          <w:noProof/>
+          <w:sz w:val="24"/>
+          <w:szCs w:val="24"/>
+          <w:lang w:val="en-GB"/>
+        </w:rPr>
+        <w:t>ip dhcp-server setup</w:t>
+      </w:r>
+      <w:r>
+        <w:rPr>
+          <w:rFonts w:ascii="Times New Roman" w:hAnsi="Times New Roman" w:cs="Times New Roman"/>
+          <w:bCs/>
+          <w:noProof/>
+          <w:sz w:val="24"/>
+          <w:szCs w:val="24"/>
+          <w:lang w:val="en-GB"/>
+        </w:rPr>
+        <w:t>.</w:t>
+      </w:r>
+    </w:p>
+    <w:p>
+      <w:pPr>
+        <w:pStyle w:val="ListParagraph"/>
+        <w:spacing w:after="0" w:line="245" w:lineRule="auto"/>
+        <w:ind w:left="786"/>
+        <w:jc w:val="both"/>
+        <w:rPr>
+          <w:rFonts w:ascii="Times New Roman" w:hAnsi="Times New Roman" w:cs="Times New Roman"/>
+          <w:bCs/>
+          <w:noProof/>
+          <w:sz w:val="24"/>
+          <w:szCs w:val="24"/>
+          <w:lang w:val="en-GB"/>
+        </w:rPr>
+      </w:pPr>
+    </w:p>
+    <w:p>
+      <w:pPr>
+        <w:pStyle w:val="ListParagraph"/>
+        <w:spacing w:after="0" w:line="245" w:lineRule="auto"/>
+        <w:ind w:left="786"/>
+        <w:jc w:val="center"/>
+        <w:rPr>
+          <w:rFonts w:ascii="Times New Roman" w:hAnsi="Times New Roman" w:cs="Times New Roman"/>
+          <w:bCs/>
+          <w:noProof/>
+          <w:sz w:val="24"/>
+          <w:szCs w:val="24"/>
+          <w:lang w:val="en-GB"/>
+        </w:rPr>
+      </w:pPr>
+      <w:r>
+        <w:rPr>
+          <w:rFonts w:ascii="Times New Roman" w:hAnsi="Times New Roman" w:cs="Times New Roman"/>
+          <w:bCs/>
+          <w:noProof/>
+          <w:sz w:val="24"/>
+          <w:szCs w:val="24"/>
+          <w:lang w:val="en-ID" w:eastAsia="en-ID"/>
+        </w:rPr>
+        <w:drawing>
+          <wp:inline distT="0" distB="0" distL="0" distR="0">
+            <wp:extent cx="3372321" cy="200053"/>
+            <wp:effectExtent l="0" t="0" r="0" b="9525"/>
+            <wp:docPr id="14" name="Picture 14"/>
+            <wp:cNvGraphicFramePr>
+              <a:graphicFrameLocks xmlns:a="http://schemas.openxmlformats.org/drawingml/2006/main" noChangeAspect="1"/>
+            </wp:cNvGraphicFramePr>
+            <a:graphic xmlns:a="http://schemas.openxmlformats.org/drawingml/2006/main">
+              <a:graphicData uri="http://schemas.openxmlformats.org/drawingml/2006/picture">
+                <pic:pic xmlns:pic="http://schemas.openxmlformats.org/drawingml/2006/picture">
+                  <pic:nvPicPr>
+                    <pic:cNvPr id="14" name="18.PNG"/>
+                    <pic:cNvPicPr/>
+                  </pic:nvPicPr>
+                  <pic:blipFill>
+                    <a:blip r:embed="rId19">
+                      <a:extLst>
+                        <a:ext uri="{28A0092B-C50C-407E-A947-70E740481C1C}">
+                          <a14:useLocalDpi xmlns:a14="http://schemas.microsoft.com/office/drawing/2010/main" val="0"/>
+                        </a:ext>
+                      </a:extLst>
+                    </a:blip>
+                    <a:stretch>
+                      <a:fillRect/>
+                    </a:stretch>
+                  </pic:blipFill>
+                  <pic:spPr>
+                    <a:xfrm>
+                      <a:off x="0" y="0"/>
+                      <a:ext cx="3372321" cy="200053"/>
+                    </a:xfrm>
+                    <a:prstGeom prst="rect">
+                      <a:avLst/>
+                    </a:prstGeom>
+                  </pic:spPr>
+                </pic:pic>
+              </a:graphicData>
+            </a:graphic>
+          </wp:inline>
+        </w:drawing>
+      </w:r>
+    </w:p>
+    <w:p>
+      <w:pPr>
+        <w:pStyle w:val="ListParagraph"/>
+        <w:spacing w:after="0" w:line="245" w:lineRule="auto"/>
+        <w:ind w:left="786"/>
+        <w:jc w:val="center"/>
+        <w:rPr>
+          <w:rFonts w:ascii="Times New Roman" w:hAnsi="Times New Roman" w:cs="Times New Roman"/>
+          <w:bCs/>
+          <w:noProof/>
+          <w:sz w:val="20"/>
+          <w:szCs w:val="24"/>
+          <w:lang w:val="en-GB"/>
+        </w:rPr>
+      </w:pPr>
+    </w:p>
+    <w:p>
+      <w:pPr>
+        <w:pStyle w:val="ListParagraph"/>
+        <w:spacing w:after="0" w:line="245" w:lineRule="auto"/>
+        <w:ind w:left="786"/>
+        <w:jc w:val="both"/>
+        <w:rPr>
+          <w:rFonts w:ascii="Times New Roman" w:hAnsi="Times New Roman" w:cs="Times New Roman"/>
+          <w:bCs/>
+          <w:noProof/>
+          <w:sz w:val="24"/>
+          <w:szCs w:val="24"/>
+          <w:lang w:val="en-GB"/>
+        </w:rPr>
+      </w:pPr>
+      <w:r>
+        <w:rPr>
+          <w:rFonts w:ascii="Times New Roman" w:hAnsi="Times New Roman" w:cs="Times New Roman"/>
+          <w:bCs/>
+          <w:noProof/>
+          <w:sz w:val="24"/>
+          <w:szCs w:val="24"/>
+          <w:lang w:val="en-GB"/>
+        </w:rPr>
+        <w:t>Interface yang akan digunakan adalah Local karena akan terhubung dengan Client yang sudah dibuat. Biasanya setelah menentukan interface maka data akan otomatis muncul menyesuaikan dengan interface yang digunakan.</w:t>
+      </w:r>
+    </w:p>
+    <w:p>
+      <w:pPr>
+        <w:spacing w:after="0" w:line="245" w:lineRule="auto"/>
+        <w:jc w:val="both"/>
+        <w:rPr>
+          <w:rFonts w:ascii="Times New Roman" w:hAnsi="Times New Roman" w:cs="Times New Roman"/>
+          <w:bCs/>
+          <w:noProof/>
+          <w:sz w:val="24"/>
+          <w:szCs w:val="24"/>
+          <w:lang w:val="en-GB"/>
+        </w:rPr>
+      </w:pPr>
+    </w:p>
+    <w:p>
+      <w:pPr>
+        <w:pStyle w:val="ListParagraph"/>
+        <w:spacing w:after="0" w:line="245" w:lineRule="auto"/>
+        <w:ind w:left="786"/>
+        <w:jc w:val="both"/>
+        <w:rPr>
+          <w:rFonts w:ascii="Times New Roman" w:hAnsi="Times New Roman" w:cs="Times New Roman"/>
+          <w:bCs/>
+          <w:noProof/>
+          <w:sz w:val="24"/>
+          <w:szCs w:val="24"/>
+          <w:lang w:val="en-GB"/>
+        </w:rPr>
+      </w:pPr>
+      <w:r>
+        <w:rPr>
+          <w:rFonts w:ascii="Times New Roman" w:hAnsi="Times New Roman" w:cs="Times New Roman"/>
+          <w:bCs/>
+          <w:noProof/>
+          <w:sz w:val="24"/>
+          <w:szCs w:val="24"/>
+          <w:lang w:val="en-GB"/>
+        </w:rPr>
+        <w:t>Setelah itu sesuaikan dengan gambar dibawah ini :</w:t>
+      </w:r>
+    </w:p>
+    <w:p>
+      <w:pPr>
+        <w:pStyle w:val="ListParagraph"/>
+        <w:spacing w:after="0" w:line="245" w:lineRule="auto"/>
+        <w:ind w:left="786"/>
+        <w:jc w:val="both"/>
+        <w:rPr>
+          <w:rFonts w:ascii="Times New Roman" w:hAnsi="Times New Roman" w:cs="Times New Roman"/>
+          <w:bCs/>
+          <w:noProof/>
+          <w:sz w:val="24"/>
+          <w:szCs w:val="24"/>
+          <w:lang w:val="en-GB"/>
+        </w:rPr>
+      </w:pPr>
+    </w:p>
+    <w:p>
+      <w:pPr>
+        <w:pStyle w:val="ListParagraph"/>
+        <w:spacing w:after="0" w:line="245" w:lineRule="auto"/>
+        <w:ind w:left="709"/>
+        <w:jc w:val="center"/>
+        <w:rPr>
+          <w:rFonts w:ascii="Times New Roman" w:hAnsi="Times New Roman" w:cs="Times New Roman"/>
+          <w:bCs/>
+          <w:noProof/>
+          <w:sz w:val="24"/>
+          <w:szCs w:val="24"/>
+          <w:lang w:val="en-GB"/>
+        </w:rPr>
+      </w:pPr>
+      <w:r>
+        <w:rPr>
+          <w:rFonts w:ascii="Times New Roman" w:hAnsi="Times New Roman" w:cs="Times New Roman"/>
+          <w:bCs/>
+          <w:noProof/>
+          <w:sz w:val="24"/>
+          <w:szCs w:val="24"/>
+          <w:lang w:val="en-ID" w:eastAsia="en-ID"/>
+        </w:rPr>
+        <w:lastRenderedPageBreak/>
+        <w:drawing>
+          <wp:inline distT="0" distB="0" distL="0" distR="0">
+            <wp:extent cx="4410075" cy="2666666"/>
+            <wp:effectExtent l="0" t="0" r="0" b="635"/>
+            <wp:docPr id="11" name="Picture 11"/>
+            <wp:cNvGraphicFramePr>
+              <a:graphicFrameLocks xmlns:a="http://schemas.openxmlformats.org/drawingml/2006/main" noChangeAspect="1"/>
+            </wp:cNvGraphicFramePr>
+            <a:graphic xmlns:a="http://schemas.openxmlformats.org/drawingml/2006/main">
+              <a:graphicData uri="http://schemas.openxmlformats.org/drawingml/2006/picture">
+                <pic:pic xmlns:pic="http://schemas.openxmlformats.org/drawingml/2006/picture">
+                  <pic:nvPicPr>
+                    <pic:cNvPr id="11" name="4.PNG"/>
+                    <pic:cNvPicPr/>
+                  </pic:nvPicPr>
+                  <pic:blipFill>
+                    <a:blip r:embed="rId20">
+                      <a:extLst>
+                        <a:ext uri="{28A0092B-C50C-407E-A947-70E740481C1C}">
+                          <a14:useLocalDpi xmlns:a14="http://schemas.microsoft.com/office/drawing/2010/main" val="0"/>
+                        </a:ext>
+                      </a:extLst>
+                    </a:blip>
+                    <a:stretch>
+                      <a:fillRect/>
+                    </a:stretch>
+                  </pic:blipFill>
+                  <pic:spPr>
+                    <a:xfrm>
+                      <a:off x="0" y="0"/>
+                      <a:ext cx="4442860" cy="2686490"/>
+                    </a:xfrm>
+                    <a:prstGeom prst="rect">
+                      <a:avLst/>
+                    </a:prstGeom>
+                  </pic:spPr>
+                </pic:pic>
+              </a:graphicData>
+            </a:graphic>
+          </wp:inline>
+        </w:drawing>
+      </w:r>
+    </w:p>
+    <w:p>
+      <w:pPr>
+        <w:pStyle w:val="ListParagraph"/>
+        <w:spacing w:after="0" w:line="245" w:lineRule="auto"/>
+        <w:ind w:left="709"/>
+        <w:jc w:val="center"/>
+        <w:rPr>
+          <w:rFonts w:ascii="Times New Roman" w:hAnsi="Times New Roman" w:cs="Times New Roman"/>
+          <w:bCs/>
+          <w:noProof/>
+          <w:sz w:val="20"/>
+          <w:szCs w:val="24"/>
+          <w:lang w:val="en-GB"/>
+        </w:rPr>
+      </w:pPr>
+    </w:p>
+    <w:p>
+      <w:pPr>
+        <w:pStyle w:val="ListParagraph"/>
+        <w:spacing w:after="0" w:line="245" w:lineRule="auto"/>
+        <w:ind w:left="786"/>
+        <w:jc w:val="both"/>
+        <w:rPr>
+          <w:rFonts w:ascii="Times New Roman" w:hAnsi="Times New Roman" w:cs="Times New Roman"/>
+          <w:bCs/>
+          <w:noProof/>
+          <w:sz w:val="24"/>
+          <w:szCs w:val="24"/>
+          <w:lang w:val="en-GB"/>
+        </w:rPr>
+      </w:pPr>
     </w:p>
     <w:p>
       <w:pPr>
@@ -12042,8 +13160,223 @@
           <w:szCs w:val="24"/>
           <w:lang w:val="en-GB"/>
         </w:rPr>
-        <w:t>A</w:t>
-      </w:r>
+        <w:t xml:space="preserve">Kemudian konfigurasi </w:t>
+      </w:r>
+      <w:r>
+        <w:rPr>
+          <w:rFonts w:ascii="Times New Roman" w:hAnsi="Times New Roman" w:cs="Times New Roman"/>
+          <w:b/>
+          <w:bCs/>
+          <w:noProof/>
+          <w:sz w:val="24"/>
+          <w:szCs w:val="24"/>
+          <w:lang w:val="en-GB"/>
+        </w:rPr>
+        <w:t>IP Gateway</w:t>
+      </w:r>
+      <w:r>
+        <w:rPr>
+          <w:rFonts w:ascii="Times New Roman" w:hAnsi="Times New Roman" w:cs="Times New Roman"/>
+          <w:b/>
+          <w:bCs/>
+          <w:noProof/>
+          <w:sz w:val="24"/>
+          <w:szCs w:val="24"/>
+          <w:lang w:val="en-GB"/>
+        </w:rPr>
+        <w:t xml:space="preserve"> </w:t>
+      </w:r>
+      <w:r>
+        <w:rPr>
+          <w:rFonts w:ascii="Times New Roman" w:hAnsi="Times New Roman" w:cs="Times New Roman"/>
+          <w:bCs/>
+          <w:noProof/>
+          <w:sz w:val="24"/>
+          <w:szCs w:val="24"/>
+          <w:lang w:val="en-GB"/>
+        </w:rPr>
+        <w:t>dengan cara</w:t>
+      </w:r>
+      <w:r>
+        <w:rPr>
+          <w:rFonts w:ascii="Times New Roman" w:hAnsi="Times New Roman" w:cs="Times New Roman"/>
+          <w:bCs/>
+          <w:noProof/>
+          <w:sz w:val="24"/>
+          <w:szCs w:val="24"/>
+          <w:lang w:val="en-GB"/>
+        </w:rPr>
+        <w:t xml:space="preserve"> </w:t>
+      </w:r>
+      <w:r>
+        <w:rPr>
+          <w:rFonts w:ascii="Times New Roman" w:hAnsi="Times New Roman" w:cs="Times New Roman"/>
+          <w:b/>
+          <w:bCs/>
+          <w:noProof/>
+          <w:sz w:val="24"/>
+          <w:szCs w:val="24"/>
+          <w:lang w:val="en-GB"/>
+        </w:rPr>
+        <w:t xml:space="preserve">ip route add gateway=(isi sesuaikan dengan ip yang berada di </w:t>
+      </w:r>
+      <w:r>
+        <w:rPr>
+          <w:rFonts w:ascii="Times New Roman" w:hAnsi="Times New Roman" w:cs="Times New Roman"/>
+          <w:b/>
+          <w:bCs/>
+          <w:noProof/>
+          <w:sz w:val="24"/>
+          <w:szCs w:val="24"/>
+          <w:lang w:val="en-GB"/>
+        </w:rPr>
+        <w:t>host-only</w:t>
+      </w:r>
+      <w:r>
+        <w:rPr>
+          <w:rFonts w:ascii="Times New Roman" w:hAnsi="Times New Roman" w:cs="Times New Roman"/>
+          <w:b/>
+          <w:bCs/>
+          <w:noProof/>
+          <w:sz w:val="24"/>
+          <w:szCs w:val="24"/>
+          <w:lang w:val="en-GB"/>
+        </w:rPr>
+        <w:t>)</w:t>
+      </w:r>
+      <w:r>
+        <w:rPr>
+          <w:rFonts w:ascii="Times New Roman" w:hAnsi="Times New Roman" w:cs="Times New Roman"/>
+          <w:bCs/>
+          <w:noProof/>
+          <w:sz w:val="24"/>
+          <w:szCs w:val="24"/>
+          <w:lang w:val="en-GB"/>
+        </w:rPr>
+        <w:t>.</w:t>
+      </w:r>
+    </w:p>
+    <w:p>
+      <w:pPr>
+        <w:pStyle w:val="ListParagraph"/>
+        <w:spacing w:after="0" w:line="245" w:lineRule="auto"/>
+        <w:ind w:left="786"/>
+        <w:jc w:val="both"/>
+        <w:rPr>
+          <w:rFonts w:ascii="Times New Roman" w:hAnsi="Times New Roman" w:cs="Times New Roman"/>
+          <w:bCs/>
+          <w:noProof/>
+          <w:sz w:val="24"/>
+          <w:szCs w:val="24"/>
+          <w:lang w:val="en-GB"/>
+        </w:rPr>
+      </w:pPr>
+    </w:p>
+    <w:p>
+      <w:pPr>
+        <w:pStyle w:val="ListParagraph"/>
+        <w:spacing w:after="0" w:line="245" w:lineRule="auto"/>
+        <w:ind w:left="786"/>
+        <w:jc w:val="center"/>
+        <w:rPr>
+          <w:rFonts w:ascii="Times New Roman" w:hAnsi="Times New Roman" w:cs="Times New Roman"/>
+          <w:bCs/>
+          <w:noProof/>
+          <w:sz w:val="24"/>
+          <w:szCs w:val="24"/>
+          <w:lang w:val="en-GB"/>
+        </w:rPr>
+      </w:pPr>
+      <w:r>
+        <w:rPr>
+          <w:rFonts w:ascii="Times New Roman" w:hAnsi="Times New Roman" w:cs="Times New Roman"/>
+          <w:noProof/>
+          <w:color w:val="000000" w:themeColor="text1"/>
+          <w:sz w:val="24"/>
+          <w:szCs w:val="24"/>
+          <w:lang w:eastAsia="en-ID"/>
+        </w:rPr>
+        <w:drawing>
+          <wp:inline distT="0" distB="0" distL="0" distR="0" wp14:anchorId="48EC9A29" wp14:editId="37E2E905">
+            <wp:extent cx="4124325" cy="256540"/>
+            <wp:effectExtent l="0" t="0" r="9525" b="0"/>
+            <wp:docPr id="31" name="Picture 31"/>
+            <wp:cNvGraphicFramePr>
+              <a:graphicFrameLocks xmlns:a="http://schemas.openxmlformats.org/drawingml/2006/main" noChangeAspect="1"/>
+            </wp:cNvGraphicFramePr>
+            <a:graphic xmlns:a="http://schemas.openxmlformats.org/drawingml/2006/main">
+              <a:graphicData uri="http://schemas.openxmlformats.org/drawingml/2006/picture">
+                <pic:pic xmlns:pic="http://schemas.openxmlformats.org/drawingml/2006/picture">
+                  <pic:nvPicPr>
+                    <pic:cNvPr id="31" name="22.PNG"/>
+                    <pic:cNvPicPr/>
+                  </pic:nvPicPr>
+                  <pic:blipFill rotWithShape="1">
+                    <a:blip r:embed="rId21">
+                      <a:extLst>
+                        <a:ext uri="{28A0092B-C50C-407E-A947-70E740481C1C}">
+                          <a14:useLocalDpi xmlns:a14="http://schemas.microsoft.com/office/drawing/2010/main" val="0"/>
+                        </a:ext>
+                      </a:extLst>
+                    </a:blip>
+                    <a:srcRect l="22269" t="56423" r="40075" b="41106"/>
+                    <a:stretch/>
+                  </pic:blipFill>
+                  <pic:spPr bwMode="auto">
+                    <a:xfrm>
+                      <a:off x="0" y="0"/>
+                      <a:ext cx="4772748" cy="296873"/>
+                    </a:xfrm>
+                    <a:prstGeom prst="rect">
+                      <a:avLst/>
+                    </a:prstGeom>
+                    <a:ln>
+                      <a:noFill/>
+                    </a:ln>
+                    <a:extLst>
+                      <a:ext uri="{53640926-AAD7-44D8-BBD7-CCE9431645EC}">
+                        <a14:shadowObscured xmlns:a14="http://schemas.microsoft.com/office/drawing/2010/main"/>
+                      </a:ext>
+                    </a:extLst>
+                  </pic:spPr>
+                </pic:pic>
+              </a:graphicData>
+            </a:graphic>
+          </wp:inline>
+        </w:drawing>
+      </w:r>
+    </w:p>
+    <w:p>
+      <w:pPr>
+        <w:pStyle w:val="ListParagraph"/>
+        <w:spacing w:after="0" w:line="245" w:lineRule="auto"/>
+        <w:ind w:left="786"/>
+        <w:jc w:val="center"/>
+        <w:rPr>
+          <w:rFonts w:ascii="Times New Roman" w:hAnsi="Times New Roman" w:cs="Times New Roman"/>
+          <w:bCs/>
+          <w:noProof/>
+          <w:sz w:val="20"/>
+          <w:szCs w:val="24"/>
+          <w:lang w:val="en-GB"/>
+        </w:rPr>
+      </w:pPr>
+    </w:p>
+    <w:p>
+      <w:pPr>
+        <w:pStyle w:val="ListParagraph"/>
+        <w:spacing w:after="0" w:line="245" w:lineRule="auto"/>
+        <w:ind w:left="786"/>
+        <w:jc w:val="both"/>
+        <w:rPr>
+          <w:rFonts w:ascii="Times New Roman" w:hAnsi="Times New Roman" w:cs="Times New Roman"/>
+          <w:bCs/>
+          <w:noProof/>
+          <w:sz w:val="24"/>
+          <w:szCs w:val="24"/>
+          <w:lang w:val="en-GB"/>
+        </w:rPr>
+      </w:pPr>
     </w:p>
     <w:p>
       <w:pPr>
@@ -12072,6 +13405,253 @@
           <w:szCs w:val="24"/>
           <w:lang w:val="en-GB"/>
         </w:rPr>
+        <w:t>Lalu konfigurasi</w:t>
+      </w:r>
+      <w:r>
+        <w:rPr>
+          <w:rFonts w:ascii="Times New Roman" w:hAnsi="Times New Roman" w:cs="Times New Roman"/>
+          <w:b/>
+          <w:bCs/>
+          <w:noProof/>
+          <w:sz w:val="24"/>
+          <w:szCs w:val="24"/>
+          <w:lang w:val="en-GB"/>
+        </w:rPr>
+        <w:t xml:space="preserve"> IP </w:t>
+      </w:r>
+      <w:r>
+        <w:rPr>
+          <w:rFonts w:ascii="Times New Roman" w:hAnsi="Times New Roman" w:cs="Times New Roman"/>
+          <w:b/>
+          <w:bCs/>
+          <w:noProof/>
+          <w:sz w:val="24"/>
+          <w:szCs w:val="24"/>
+          <w:lang w:val="en-GB"/>
+        </w:rPr>
+        <w:t>DNS Server</w:t>
+      </w:r>
+      <w:r>
+        <w:rPr>
+          <w:rFonts w:ascii="Times New Roman" w:hAnsi="Times New Roman" w:cs="Times New Roman"/>
+          <w:bCs/>
+          <w:noProof/>
+          <w:sz w:val="24"/>
+          <w:szCs w:val="24"/>
+          <w:lang w:val="en-GB"/>
+        </w:rPr>
+        <w:t xml:space="preserve"> dengan cara </w:t>
+      </w:r>
+      <w:r>
+        <w:rPr>
+          <w:rFonts w:ascii="Times New Roman" w:hAnsi="Times New Roman" w:cs="Times New Roman"/>
+          <w:b/>
+          <w:bCs/>
+          <w:noProof/>
+          <w:sz w:val="24"/>
+          <w:szCs w:val="24"/>
+          <w:lang w:val="en-GB"/>
+        </w:rPr>
+        <w:t>ip dns set servers=(isi sesuaikan dengan dns yang ada) allow-remote-requests=yes</w:t>
+      </w:r>
+      <w:r>
+        <w:rPr>
+          <w:rFonts w:ascii="Times New Roman" w:hAnsi="Times New Roman" w:cs="Times New Roman"/>
+          <w:bCs/>
+          <w:noProof/>
+          <w:sz w:val="24"/>
+          <w:szCs w:val="24"/>
+          <w:lang w:val="en-GB"/>
+        </w:rPr>
+        <w:t>.</w:t>
+      </w:r>
+    </w:p>
+    <w:p>
+      <w:pPr>
+        <w:pStyle w:val="ListParagraph"/>
+        <w:spacing w:after="0" w:line="245" w:lineRule="auto"/>
+        <w:ind w:left="786"/>
+        <w:jc w:val="both"/>
+        <w:rPr>
+          <w:rFonts w:ascii="Times New Roman" w:hAnsi="Times New Roman" w:cs="Times New Roman"/>
+          <w:bCs/>
+          <w:noProof/>
+          <w:sz w:val="24"/>
+          <w:szCs w:val="24"/>
+          <w:lang w:val="en-GB"/>
+        </w:rPr>
+      </w:pPr>
+    </w:p>
+    <w:p>
+      <w:pPr>
+        <w:pStyle w:val="ListParagraph"/>
+        <w:spacing w:after="0" w:line="245" w:lineRule="auto"/>
+        <w:ind w:left="567"/>
+        <w:jc w:val="both"/>
+        <w:rPr>
+          <w:rFonts w:ascii="Times New Roman" w:hAnsi="Times New Roman" w:cs="Times New Roman"/>
+          <w:bCs/>
+          <w:noProof/>
+          <w:sz w:val="24"/>
+          <w:szCs w:val="24"/>
+          <w:lang w:val="en-GB"/>
+        </w:rPr>
+      </w:pPr>
+      <w:r>
+        <w:rPr>
+          <w:rFonts w:ascii="Times New Roman" w:hAnsi="Times New Roman" w:cs="Times New Roman"/>
+          <w:bCs/>
+          <w:noProof/>
+          <w:sz w:val="24"/>
+          <w:szCs w:val="24"/>
+          <w:lang w:val="en-ID" w:eastAsia="en-ID"/>
+        </w:rPr>
+        <w:drawing>
+          <wp:inline distT="0" distB="0" distL="0" distR="0">
+            <wp:extent cx="4648200" cy="257175"/>
+            <wp:effectExtent l="0" t="0" r="0" b="9525"/>
+            <wp:docPr id="15" name="Picture 15"/>
+            <wp:cNvGraphicFramePr>
+              <a:graphicFrameLocks xmlns:a="http://schemas.openxmlformats.org/drawingml/2006/main" noChangeAspect="1"/>
+            </wp:cNvGraphicFramePr>
+            <a:graphic xmlns:a="http://schemas.openxmlformats.org/drawingml/2006/main">
+              <a:graphicData uri="http://schemas.openxmlformats.org/drawingml/2006/picture">
+                <pic:pic xmlns:pic="http://schemas.openxmlformats.org/drawingml/2006/picture">
+                  <pic:nvPicPr>
+                    <pic:cNvPr id="15" name="19.PNG"/>
+                    <pic:cNvPicPr/>
+                  </pic:nvPicPr>
+                  <pic:blipFill>
+                    <a:blip r:embed="rId22">
+                      <a:extLst>
+                        <a:ext uri="{28A0092B-C50C-407E-A947-70E740481C1C}">
+                          <a14:useLocalDpi xmlns:a14="http://schemas.microsoft.com/office/drawing/2010/main" val="0"/>
+                        </a:ext>
+                      </a:extLst>
+                    </a:blip>
+                    <a:stretch>
+                      <a:fillRect/>
+                    </a:stretch>
+                  </pic:blipFill>
+                  <pic:spPr>
+                    <a:xfrm>
+                      <a:off x="0" y="0"/>
+                      <a:ext cx="4648200" cy="257175"/>
+                    </a:xfrm>
+                    <a:prstGeom prst="rect">
+                      <a:avLst/>
+                    </a:prstGeom>
+                  </pic:spPr>
+                </pic:pic>
+              </a:graphicData>
+            </a:graphic>
+          </wp:inline>
+        </w:drawing>
+      </w:r>
+    </w:p>
+    <w:p>
+      <w:pPr>
+        <w:pStyle w:val="ListParagraph"/>
+        <w:spacing w:after="0" w:line="245" w:lineRule="auto"/>
+        <w:ind w:left="786"/>
+        <w:jc w:val="both"/>
+        <w:rPr>
+          <w:rFonts w:ascii="Times New Roman" w:hAnsi="Times New Roman" w:cs="Times New Roman"/>
+          <w:bCs/>
+          <w:noProof/>
+          <w:sz w:val="24"/>
+          <w:szCs w:val="24"/>
+          <w:lang w:val="en-GB"/>
+        </w:rPr>
+      </w:pPr>
+    </w:p>
+    <w:p>
+      <w:pPr>
+        <w:pStyle w:val="ListParagraph"/>
+        <w:numPr>
+          <w:ilvl w:val="0"/>
+          <w:numId w:val="14"/>
+        </w:numPr>
+        <w:spacing w:after="0" w:line="245" w:lineRule="auto"/>
+        <w:jc w:val="both"/>
+        <w:rPr>
+          <w:rFonts w:ascii="Times New Roman" w:hAnsi="Times New Roman" w:cs="Times New Roman"/>
+          <w:bCs/>
+          <w:noProof/>
+          <w:sz w:val="24"/>
+          <w:szCs w:val="24"/>
+          <w:lang w:val="en-GB"/>
+        </w:rPr>
+      </w:pPr>
+      <w:r>
+        <w:rPr>
+          <w:rFonts w:ascii="Times New Roman" w:hAnsi="Times New Roman" w:cs="Times New Roman"/>
+          <w:bCs/>
+          <w:noProof/>
+          <w:sz w:val="24"/>
+          <w:szCs w:val="24"/>
+          <w:lang w:val="en-GB"/>
+        </w:rPr>
+        <w:t>A</w:t>
+      </w:r>
+    </w:p>
+    <w:p>
+      <w:pPr>
+        <w:pStyle w:val="ListParagraph"/>
+        <w:numPr>
+          <w:ilvl w:val="0"/>
+          <w:numId w:val="14"/>
+        </w:numPr>
+        <w:spacing w:after="0" w:line="245" w:lineRule="auto"/>
+        <w:jc w:val="both"/>
+        <w:rPr>
+          <w:rFonts w:ascii="Times New Roman" w:hAnsi="Times New Roman" w:cs="Times New Roman"/>
+          <w:bCs/>
+          <w:noProof/>
+          <w:sz w:val="24"/>
+          <w:szCs w:val="24"/>
+          <w:lang w:val="en-GB"/>
+        </w:rPr>
+      </w:pPr>
+      <w:r>
+        <w:rPr>
+          <w:rFonts w:ascii="Times New Roman" w:hAnsi="Times New Roman" w:cs="Times New Roman"/>
+          <w:bCs/>
+          <w:noProof/>
+          <w:sz w:val="24"/>
+          <w:szCs w:val="24"/>
+          <w:lang w:val="en-GB"/>
+        </w:rPr>
+        <w:t>A</w:t>
+      </w:r>
+    </w:p>
+    <w:p>
+      <w:pPr>
+        <w:pStyle w:val="ListParagraph"/>
+        <w:numPr>
+          <w:ilvl w:val="0"/>
+          <w:numId w:val="14"/>
+        </w:numPr>
+        <w:spacing w:after="0" w:line="245" w:lineRule="auto"/>
+        <w:jc w:val="both"/>
+        <w:rPr>
+          <w:rFonts w:ascii="Times New Roman" w:hAnsi="Times New Roman" w:cs="Times New Roman"/>
+          <w:bCs/>
+          <w:noProof/>
+          <w:sz w:val="24"/>
+          <w:szCs w:val="24"/>
+          <w:lang w:val="en-GB"/>
+        </w:rPr>
+      </w:pPr>
+      <w:r>
+        <w:rPr>
+          <w:rFonts w:ascii="Times New Roman" w:hAnsi="Times New Roman" w:cs="Times New Roman"/>
+          <w:bCs/>
+          <w:noProof/>
+          <w:sz w:val="24"/>
+          <w:szCs w:val="24"/>
+          <w:lang w:val="en-GB"/>
+        </w:rPr>
         <w:t>A</w:t>
       </w:r>
     </w:p>
@@ -12120,7 +13700,7 @@
           <w:lang w:val="en-GB"/>
         </w:rPr>
       </w:pPr>
-      <w:hyperlink r:id="rId17" w:history="1">
+      <w:hyperlink r:id="rId23" w:history="1">
         <w:r>
           <w:rPr>
             <w:rStyle w:val="Hyperlink"/>
@@ -12142,7 +13722,7 @@
           <w:lang w:val="en-GB"/>
         </w:rPr>
       </w:pPr>
-      <w:hyperlink r:id="rId18" w:history="1">
+      <w:hyperlink r:id="rId24" w:history="1">
         <w:r>
           <w:rPr>
             <w:rStyle w:val="Hyperlink"/>
@@ -12221,7 +13801,7 @@
           <w:rPr>
             <w:noProof/>
           </w:rPr>
-          <w:t>vii</w:t>
+          <w:t>xi</w:t>
         </w:r>
         <w:r>
           <w:rPr>
@@ -12897,16 +14477,16 @@
     </w:lvl>
   </w:abstractNum>
   <w:abstractNum w:abstractNumId="7" w15:restartNumberingAfterBreak="0">
-    <w:nsid w:val="47624F7E"/>
+    <w:nsid w:val="36B91670"/>
     <w:multiLevelType w:val="hybridMultilevel"/>
-    <w:tmpl w:val="76007D34"/>
-    <w:lvl w:ilvl="0" w:tplc="7A963850">
+    <w:tmpl w:val="1EEA72A6"/>
+    <w:lvl w:ilvl="0" w:tplc="638A2698">
       <w:start w:val="1"/>
       <w:numFmt w:val="decimal"/>
-      <w:lvlText w:val="2.%1."/>
+      <w:lvlText w:val="%1."/>
       <w:lvlJc w:val="left"/>
       <w:pPr>
-        <w:ind w:left="720" w:hanging="360"/>
+        <w:ind w:left="786" w:hanging="360"/>
       </w:pPr>
       <w:rPr>
         <w:rFonts w:hint="default"/>
@@ -12918,7 +14498,7 @@
       <w:lvlText w:val="%2."/>
       <w:lvlJc w:val="left"/>
       <w:pPr>
-        <w:ind w:left="1440" w:hanging="360"/>
+        <w:ind w:left="1506" w:hanging="360"/>
       </w:pPr>
     </w:lvl>
     <w:lvl w:ilvl="2" w:tplc="3809001B" w:tentative="1">
@@ -12927,7 +14507,7 @@
       <w:lvlText w:val="%3."/>
       <w:lvlJc w:val="right"/>
       <w:pPr>
-        <w:ind w:left="2160" w:hanging="180"/>
+        <w:ind w:left="2226" w:hanging="180"/>
       </w:pPr>
     </w:lvl>
     <w:lvl w:ilvl="3" w:tplc="3809000F" w:tentative="1">
@@ -12936,7 +14516,7 @@
       <w:lvlText w:val="%4."/>
       <w:lvlJc w:val="left"/>
       <w:pPr>
-        <w:ind w:left="2880" w:hanging="360"/>
+        <w:ind w:left="2946" w:hanging="360"/>
       </w:pPr>
     </w:lvl>
     <w:lvl w:ilvl="4" w:tplc="38090019" w:tentative="1">
@@ -12945,7 +14525,7 @@
       <w:lvlText w:val="%5."/>
       <w:lvlJc w:val="left"/>
       <w:pPr>
-        <w:ind w:left="3600" w:hanging="360"/>
+        <w:ind w:left="3666" w:hanging="360"/>
       </w:pPr>
     </w:lvl>
     <w:lvl w:ilvl="5" w:tplc="3809001B" w:tentative="1">
@@ -12954,7 +14534,7 @@
       <w:lvlText w:val="%6."/>
       <w:lvlJc w:val="right"/>
       <w:pPr>
-        <w:ind w:left="4320" w:hanging="180"/>
+        <w:ind w:left="4386" w:hanging="180"/>
       </w:pPr>
     </w:lvl>
     <w:lvl w:ilvl="6" w:tplc="3809000F" w:tentative="1">
@@ -12963,7 +14543,7 @@
       <w:lvlText w:val="%7."/>
       <w:lvlJc w:val="left"/>
       <w:pPr>
-        <w:ind w:left="5040" w:hanging="360"/>
+        <w:ind w:left="5106" w:hanging="360"/>
       </w:pPr>
     </w:lvl>
     <w:lvl w:ilvl="7" w:tplc="38090019" w:tentative="1">
@@ -12972,7 +14552,7 @@
       <w:lvlText w:val="%8."/>
       <w:lvlJc w:val="left"/>
       <w:pPr>
-        <w:ind w:left="5760" w:hanging="360"/>
+        <w:ind w:left="5826" w:hanging="360"/>
       </w:pPr>
     </w:lvl>
     <w:lvl w:ilvl="8" w:tplc="3809001B" w:tentative="1">
@@ -12981,11 +14561,100 @@
       <w:lvlText w:val="%9."/>
       <w:lvlJc w:val="right"/>
       <w:pPr>
-        <w:ind w:left="6480" w:hanging="180"/>
+        <w:ind w:left="6546" w:hanging="180"/>
       </w:pPr>
     </w:lvl>
   </w:abstractNum>
   <w:abstractNum w:abstractNumId="8" w15:restartNumberingAfterBreak="0">
+    <w:nsid w:val="47624F7E"/>
+    <w:multiLevelType w:val="hybridMultilevel"/>
+    <w:tmpl w:val="76007D34"/>
+    <w:lvl w:ilvl="0" w:tplc="7A963850">
+      <w:start w:val="1"/>
+      <w:numFmt w:val="decimal"/>
+      <w:lvlText w:val="2.%1."/>
+      <w:lvlJc w:val="left"/>
+      <w:pPr>
+        <w:ind w:left="720" w:hanging="360"/>
+      </w:pPr>
+      <w:rPr>
+        <w:rFonts w:hint="default"/>
+      </w:rPr>
+    </w:lvl>
+    <w:lvl w:ilvl="1" w:tplc="38090019" w:tentative="1">
+      <w:start w:val="1"/>
+      <w:numFmt w:val="lowerLetter"/>
+      <w:lvlText w:val="%2."/>
+      <w:lvlJc w:val="left"/>
+      <w:pPr>
+        <w:ind w:left="1440" w:hanging="360"/>
+      </w:pPr>
+    </w:lvl>
+    <w:lvl w:ilvl="2" w:tplc="3809001B" w:tentative="1">
+      <w:start w:val="1"/>
+      <w:numFmt w:val="lowerRoman"/>
+      <w:lvlText w:val="%3."/>
+      <w:lvlJc w:val="right"/>
+      <w:pPr>
+        <w:ind w:left="2160" w:hanging="180"/>
+      </w:pPr>
+    </w:lvl>
+    <w:lvl w:ilvl="3" w:tplc="3809000F" w:tentative="1">
+      <w:start w:val="1"/>
+      <w:numFmt w:val="decimal"/>
+      <w:lvlText w:val="%4."/>
+      <w:lvlJc w:val="left"/>
+      <w:pPr>
+        <w:ind w:left="2880" w:hanging="360"/>
+      </w:pPr>
+    </w:lvl>
+    <w:lvl w:ilvl="4" w:tplc="38090019" w:tentative="1">
+      <w:start w:val="1"/>
+      <w:numFmt w:val="lowerLetter"/>
+      <w:lvlText w:val="%5."/>
+      <w:lvlJc w:val="left"/>
+      <w:pPr>
+        <w:ind w:left="3600" w:hanging="360"/>
+      </w:pPr>
+    </w:lvl>
+    <w:lvl w:ilvl="5" w:tplc="3809001B" w:tentative="1">
+      <w:start w:val="1"/>
+      <w:numFmt w:val="lowerRoman"/>
+      <w:lvlText w:val="%6."/>
+      <w:lvlJc w:val="right"/>
+      <w:pPr>
+        <w:ind w:left="4320" w:hanging="180"/>
+      </w:pPr>
+    </w:lvl>
+    <w:lvl w:ilvl="6" w:tplc="3809000F" w:tentative="1">
+      <w:start w:val="1"/>
+      <w:numFmt w:val="decimal"/>
+      <w:lvlText w:val="%7."/>
+      <w:lvlJc w:val="left"/>
+      <w:pPr>
+        <w:ind w:left="5040" w:hanging="360"/>
+      </w:pPr>
+    </w:lvl>
+    <w:lvl w:ilvl="7" w:tplc="38090019" w:tentative="1">
+      <w:start w:val="1"/>
+      <w:numFmt w:val="lowerLetter"/>
+      <w:lvlText w:val="%8."/>
+      <w:lvlJc w:val="left"/>
+      <w:pPr>
+        <w:ind w:left="5760" w:hanging="360"/>
+      </w:pPr>
+    </w:lvl>
+    <w:lvl w:ilvl="8" w:tplc="3809001B" w:tentative="1">
+      <w:start w:val="1"/>
+      <w:numFmt w:val="lowerRoman"/>
+      <w:lvlText w:val="%9."/>
+      <w:lvlJc w:val="right"/>
+      <w:pPr>
+        <w:ind w:left="6480" w:hanging="180"/>
+      </w:pPr>
+    </w:lvl>
+  </w:abstractNum>
+  <w:abstractNum w:abstractNumId="9" w15:restartNumberingAfterBreak="0">
     <w:nsid w:val="504F318D"/>
     <w:multiLevelType w:val="hybridMultilevel"/>
     <w:tmpl w:val="F89046D6"/>
@@ -13076,7 +14745,7 @@
       </w:pPr>
     </w:lvl>
   </w:abstractNum>
-  <w:abstractNum w:abstractNumId="9" w15:restartNumberingAfterBreak="0">
+  <w:abstractNum w:abstractNumId="10" w15:restartNumberingAfterBreak="0">
     <w:nsid w:val="54AD35CD"/>
     <w:multiLevelType w:val="hybridMultilevel"/>
     <w:tmpl w:val="18141268"/>
@@ -13165,7 +14834,7 @@
       </w:pPr>
     </w:lvl>
   </w:abstractNum>
-  <w:abstractNum w:abstractNumId="10" w15:restartNumberingAfterBreak="0">
+  <w:abstractNum w:abstractNumId="11" w15:restartNumberingAfterBreak="0">
     <w:nsid w:val="58806CDA"/>
     <w:multiLevelType w:val="hybridMultilevel"/>
     <w:tmpl w:val="6D2CCEA4"/>
@@ -13251,7 +14920,7 @@
       </w:pPr>
     </w:lvl>
   </w:abstractNum>
-  <w:abstractNum w:abstractNumId="11" w15:restartNumberingAfterBreak="0">
+  <w:abstractNum w:abstractNumId="12" w15:restartNumberingAfterBreak="0">
     <w:nsid w:val="5C5A34E2"/>
     <w:multiLevelType w:val="hybridMultilevel"/>
     <w:tmpl w:val="D4F8C396"/>
@@ -13340,7 +15009,7 @@
       </w:pPr>
     </w:lvl>
   </w:abstractNum>
-  <w:abstractNum w:abstractNumId="12" w15:restartNumberingAfterBreak="0">
+  <w:abstractNum w:abstractNumId="13" w15:restartNumberingAfterBreak="0">
     <w:nsid w:val="621F06E6"/>
     <w:multiLevelType w:val="hybridMultilevel"/>
     <w:tmpl w:val="839A3602"/>
@@ -13429,7 +15098,7 @@
       </w:pPr>
     </w:lvl>
   </w:abstractNum>
-  <w:abstractNum w:abstractNumId="13" w15:restartNumberingAfterBreak="0">
+  <w:abstractNum w:abstractNumId="14" w15:restartNumberingAfterBreak="0">
     <w:nsid w:val="6691086D"/>
     <w:multiLevelType w:val="hybridMultilevel"/>
     <w:tmpl w:val="BD669A6C"/>
@@ -13519,28 +15188,28 @@
     </w:lvl>
   </w:abstractNum>
   <w:num w:numId="1">
-    <w:abstractNumId w:val="10"/>
+    <w:abstractNumId w:val="11"/>
   </w:num>
   <w:num w:numId="2">
-    <w:abstractNumId w:val="11"/>
+    <w:abstractNumId w:val="12"/>
   </w:num>
   <w:num w:numId="3">
     <w:abstractNumId w:val="6"/>
   </w:num>
   <w:num w:numId="4">
-    <w:abstractNumId w:val="13"/>
+    <w:abstractNumId w:val="14"/>
   </w:num>
   <w:num w:numId="5">
-    <w:abstractNumId w:val="8"/>
+    <w:abstractNumId w:val="9"/>
   </w:num>
   <w:num w:numId="6">
     <w:abstractNumId w:val="2"/>
   </w:num>
   <w:num w:numId="7">
-    <w:abstractNumId w:val="9"/>
+    <w:abstractNumId w:val="10"/>
   </w:num>
   <w:num w:numId="8">
-    <w:abstractNumId w:val="7"/>
+    <w:abstractNumId w:val="8"/>
   </w:num>
   <w:num w:numId="9">
     <w:abstractNumId w:val="1"/>
@@ -13552,13 +15221,16 @@
     <w:abstractNumId w:val="0"/>
   </w:num>
   <w:num w:numId="12">
-    <w:abstractNumId w:val="12"/>
+    <w:abstractNumId w:val="13"/>
   </w:num>
   <w:num w:numId="13">
     <w:abstractNumId w:val="3"/>
   </w:num>
   <w:num w:numId="14">
     <w:abstractNumId w:val="4"/>
+  </w:num>
+  <w:num w:numId="15">
+    <w:abstractNumId w:val="7"/>
   </w:num>
 </w:numbering>
 </file>

</xml_diff>